<commit_message>
Added remarks about PV
</commit_message>
<xml_diff>
--- a/Documentation/Modelling & Controller Design (WP4 Documentation).docx
+++ b/Documentation/Modelling & Controller Design (WP4 Documentation).docx
@@ -10,6 +10,7 @@
           <w:docPartUnique/>
         </w:docPartObj>
       </w:sdtPr>
+      <w:sdtEndPr/>
       <w:sdtContent>
         <w:p>
           <w:r>
@@ -17,7 +18,7 @@
               <w:noProof/>
             </w:rPr>
             <w:pict w14:anchorId="21037C42">
-              <v:group id="Group 149" o:spid="_x0000_s1030" style="position:absolute;left:0;text-align:left;margin-left:0;margin-top:0;width:8in;height:95.7pt;z-index:251662336;mso-width-percent:941;mso-height-percent:121;mso-top-percent:23;mso-position-horizontal:center;mso-position-horizontal-relative:page;mso-position-vertical-relative:page;mso-width-percent:941;mso-height-percent:121;mso-top-percent:23" coordorigin="" coordsize="73152,12161" o:gfxdata="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">
+              <v:group id="Group 149" o:spid="_x0000_s1030" style="position:absolute;left:0;text-align:left;margin-left:0;margin-top:0;width:8in;height:95.7pt;z-index:251662336;mso-width-percent:941;mso-height-percent:121;mso-top-percent:23;mso-position-horizontal:center;mso-position-horizontal-relative:page;mso-position-vertical-relative:page;mso-width-percent:941;mso-height-percent:121;mso-top-percent:23" coordsize="73152,12161" o:gfxdata="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">
                 <v:shape id="Rectangle 51" o:spid="_x0000_s1031" style="position:absolute;width:73152;height:11303;visibility:visible;mso-wrap-style:square;v-text-anchor:middle" coordsize="7312660,1129665" o:gfxdata="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" path="m,l7312660,r,1129665l3619500,733425,,1091565,,xe" fillcolor="#4472c4 [3204]" stroked="f" strokeweight="1pt">
                   <v:stroke joinstyle="miter"/>
                   <v:path arrowok="t" o:connecttype="custom" o:connectlocs="0,0;7315200,0;7315200,1130373;3620757,733885;0,1092249;0,0" o:connectangles="0,0,0,0,0,0"/>
@@ -54,6 +55,7 @@
                         <w:dataBinding w:prefixMappings="xmlns:ns0='http://purl.org/dc/elements/1.1/' xmlns:ns1='http://schemas.openxmlformats.org/package/2006/metadata/core-properties' " w:xpath="/ns1:coreProperties[1]/ns0:creator[1]" w:storeItemID="{6C3C8BC8-F283-45AE-878A-BAB7291924A1}"/>
                         <w:text/>
                       </w:sdtPr>
+                      <w:sdtEndPr/>
                       <w:sdtContent>
                         <w:p>
                           <w:pPr>
@@ -99,6 +101,7 @@
                           <w:dataBinding w:prefixMappings="xmlns:ns0='http://schemas.microsoft.com/office/2006/coverPageProps' " w:xpath="/ns0:CoverPageProperties[1]/ns0:CompanyEmail[1]" w:storeItemID="{55AF091B-3C7A-41E3-B477-F2FDAA23CFDA}"/>
                           <w:text/>
                         </w:sdtPr>
+                        <w:sdtEndPr/>
                         <w:sdtContent>
                           <w:r>
                             <w:rPr>
@@ -138,6 +141,7 @@
                         <w:dataBinding w:prefixMappings="xmlns:ns0='http://schemas.microsoft.com/office/2006/coverPageProps' " w:xpath="/ns0:CoverPageProperties[1]/ns0:Abstract[1]" w:storeItemID="{55AF091B-3C7A-41E3-B477-F2FDAA23CFDA}"/>
                         <w:text w:multiLine="1"/>
                       </w:sdtPr>
+                      <w:sdtEndPr/>
                       <w:sdtContent>
                         <w:p>
                           <w:pPr>
@@ -228,6 +232,7 @@
                         <w:dataBinding w:prefixMappings="xmlns:ns0='http://purl.org/dc/elements/1.1/' xmlns:ns1='http://schemas.openxmlformats.org/package/2006/metadata/core-properties' " w:xpath="/ns1:coreProperties[1]/ns0:subject[1]" w:storeItemID="{6C3C8BC8-F283-45AE-878A-BAB7291924A1}"/>
                         <w:text/>
                       </w:sdtPr>
+                      <w:sdtEndPr/>
                       <w:sdtContent>
                         <w:p>
                           <w:pPr>
@@ -3542,15 +3547,7 @@
         <w:t>s</w:t>
       </w:r>
       <w:r>
-        <w:t xml:space="preserve">, and WP3 with the system architecture, this WP deals with the design, </w:t>
-      </w:r>
-      <w:proofErr w:type="gramStart"/>
-      <w:r>
-        <w:t>realization</w:t>
-      </w:r>
-      <w:proofErr w:type="gramEnd"/>
-      <w:r>
-        <w:t xml:space="preserve"> and test of the energy management system. In this document, various terms are used, defined below.</w:t>
+        <w:t>, and WP3 with the system architecture, this WP deals with the design, realization and test of the energy management system. In this document, various terms are used, defined below.</w:t>
       </w:r>
     </w:p>
     <w:p>
@@ -4361,15 +4358,7 @@
         </w:numPr>
       </w:pPr>
       <w:r>
-        <w:t xml:space="preserve">System Layout: The system layout: Heat generation, transport, </w:t>
-      </w:r>
-      <w:proofErr w:type="gramStart"/>
-      <w:r>
-        <w:t>storage</w:t>
-      </w:r>
-      <w:proofErr w:type="gramEnd"/>
-      <w:r>
-        <w:t xml:space="preserve"> and delivery will be explained.</w:t>
+        <w:t>System Layout: The system layout: Heat generation, transport, storage and delivery will be explained.</w:t>
       </w:r>
     </w:p>
     <w:p/>
@@ -4733,6 +4722,7 @@
           <w:id w:val="502241407"/>
           <w:citation/>
         </w:sdtPr>
+        <w:sdtEndPr/>
         <w:sdtContent>
           <w:r>
             <w:fldChar w:fldCharType="begin"/>
@@ -4879,6 +4869,7 @@
           <w:id w:val="-1266066919"/>
           <w:citation/>
         </w:sdtPr>
+        <w:sdtEndPr/>
         <w:sdtContent>
           <w:r>
             <w:fldChar w:fldCharType="begin"/>
@@ -4935,6 +4926,7 @@
           <w:id w:val="-1048527106"/>
           <w:citation/>
         </w:sdtPr>
+        <w:sdtEndPr/>
         <w:sdtContent>
           <w:r>
             <w:rPr>
@@ -5153,27 +5145,13 @@
         <w:rPr>
           <w:w w:val="105"/>
         </w:rPr>
-        <w:t xml:space="preserve">suitable for </w:t>
-      </w:r>
-      <w:proofErr w:type="gramStart"/>
+        <w:t xml:space="preserve">suitable for the </w:t>
+      </w:r>
       <w:r>
         <w:rPr>
           <w:w w:val="105"/>
         </w:rPr>
-        <w:t xml:space="preserve">the </w:t>
-      </w:r>
-      <w:r>
-        <w:rPr>
-          <w:w w:val="105"/>
-        </w:rPr>
-        <w:t>majority of</w:t>
-      </w:r>
-      <w:proofErr w:type="gramEnd"/>
-      <w:r>
-        <w:rPr>
-          <w:w w:val="105"/>
-        </w:rPr>
-        <w:t xml:space="preserve"> the Dutch dwellings</w:t>
+        <w:t>majority of the Dutch dwellings</w:t>
       </w:r>
       <w:r>
         <w:rPr>
@@ -5414,6 +5392,7 @@
           <w:id w:val="-1777164085"/>
           <w:citation/>
         </w:sdtPr>
+        <w:sdtEndPr/>
         <w:sdtContent>
           <w:r>
             <w:rPr>
@@ -5584,6 +5563,7 @@
           <w:id w:val="1351456217"/>
           <w:citation/>
         </w:sdtPr>
+        <w:sdtEndPr/>
         <w:sdtContent>
           <w:r>
             <w:rPr>
@@ -5637,6 +5617,7 @@
           <w:id w:val="-1997173750"/>
           <w:citation/>
         </w:sdtPr>
+        <w:sdtEndPr/>
         <w:sdtContent>
           <w:r>
             <w:fldChar w:fldCharType="begin"/>
@@ -5853,6 +5834,7 @@
           <w:id w:val="-1975137398"/>
           <w:citation/>
         </w:sdtPr>
+        <w:sdtEndPr/>
         <w:sdtContent>
           <w:r>
             <w:fldChar w:fldCharType="begin"/>
@@ -6119,21 +6101,7 @@
         <w:rPr>
           <w:w w:val="105"/>
         </w:rPr>
-        <w:t xml:space="preserve">equipment, and discuss the proposal with experts, </w:t>
-      </w:r>
-      <w:proofErr w:type="gramStart"/>
-      <w:r>
-        <w:rPr>
-          <w:w w:val="105"/>
-        </w:rPr>
-        <w:t>manufacturers</w:t>
-      </w:r>
-      <w:proofErr w:type="gramEnd"/>
-      <w:r>
-        <w:rPr>
-          <w:w w:val="105"/>
-        </w:rPr>
-        <w:t xml:space="preserve"> and</w:t>
+        <w:t>equipment, and discuss the proposal with experts, manufacturers and</w:t>
       </w:r>
       <w:r>
         <w:rPr>
@@ -6246,6 +6214,7 @@
           <w:id w:val="-1275941977"/>
           <w:citation/>
         </w:sdtPr>
+        <w:sdtEndPr/>
         <w:sdtContent>
           <w:r>
             <w:fldChar w:fldCharType="begin"/>
@@ -6271,15 +6240,7 @@
     <w:p/>
     <w:p>
       <w:r>
-        <w:t xml:space="preserve">DAKIN industries </w:t>
-      </w:r>
-      <w:proofErr w:type="gramStart"/>
-      <w:r>
-        <w:t>is</w:t>
-      </w:r>
-      <w:proofErr w:type="gramEnd"/>
-      <w:r>
-        <w:t xml:space="preserve"> one of leading manufacturers of heat pumps with a large market share in the Netherlands. The Figure 4 is extracted from a DAKIN reference guide </w:t>
+        <w:t xml:space="preserve">DAKIN industries is one of leading manufacturers of heat pumps with a large market share in the Netherlands. The Figure 4 is extracted from a DAKIN reference guide </w:t>
       </w:r>
       <w:r>
         <w:t>[</w:t>
@@ -6328,6 +6289,7 @@
           <w:id w:val="958767724"/>
           <w:citation/>
         </w:sdtPr>
+        <w:sdtEndPr/>
         <w:sdtContent>
           <w:r>
             <w:fldChar w:fldCharType="begin"/>
@@ -6357,6 +6319,7 @@
           <w:id w:val="-270389614"/>
           <w:citation/>
         </w:sdtPr>
+        <w:sdtEndPr/>
         <w:sdtContent>
           <w:r>
             <w:fldChar w:fldCharType="begin"/>
@@ -6445,15 +6408,7 @@
     <w:p/>
     <w:p>
       <w:r>
-        <w:t xml:space="preserve">It's clear that the tools that belong in the final category are the ones of interest for the purpose of this project. </w:t>
-      </w:r>
-      <w:proofErr w:type="gramStart"/>
-      <w:r>
-        <w:t>In order to</w:t>
-      </w:r>
-      <w:proofErr w:type="gramEnd"/>
-      <w:r>
-        <w:t xml:space="preserve"> find out these tools, </w:t>
+        <w:t xml:space="preserve">It's clear that the tools that belong in the final category are the ones of interest for the purpose of this project. In order to find out these tools, </w:t>
       </w:r>
       <w:r>
         <w:t xml:space="preserve">the database </w:t>
@@ -6466,6 +6421,7 @@
           <w:id w:val="1078945948"/>
           <w:citation/>
         </w:sdtPr>
+        <w:sdtEndPr/>
         <w:sdtContent>
           <w:r>
             <w:fldChar w:fldCharType="begin"/>
@@ -6501,6 +6457,7 @@
           <w:id w:val="-701253071"/>
           <w:citation/>
         </w:sdtPr>
+        <w:sdtEndPr/>
         <w:sdtContent>
           <w:r>
             <w:fldChar w:fldCharType="begin"/>
@@ -6523,15 +6480,7 @@
         </w:sdtContent>
       </w:sdt>
       <w:r>
-        <w:t xml:space="preserve"> , </w:t>
-      </w:r>
-      <w:proofErr w:type="spellStart"/>
-      <w:r>
-        <w:t>EnergyPlus</w:t>
-      </w:r>
-      <w:proofErr w:type="spellEnd"/>
-      <w:r>
-        <w:t xml:space="preserve"> </w:t>
+        <w:t xml:space="preserve"> , EnergyPlus </w:t>
       </w:r>
       <w:r>
         <w:t xml:space="preserve"> </w:t>
@@ -6541,6 +6490,7 @@
           <w:id w:val="-576819458"/>
           <w:citation/>
         </w:sdtPr>
+        <w:sdtEndPr/>
         <w:sdtContent>
           <w:r>
             <w:fldChar w:fldCharType="begin"/>
@@ -6573,6 +6523,7 @@
           <w:id w:val="-305390336"/>
           <w:citation/>
         </w:sdtPr>
+        <w:sdtEndPr/>
         <w:sdtContent>
           <w:r>
             <w:fldChar w:fldCharType="begin"/>
@@ -6608,6 +6559,7 @@
           <w:id w:val="1967856457"/>
           <w:citation/>
         </w:sdtPr>
+        <w:sdtEndPr/>
         <w:sdtContent>
           <w:r>
             <w:fldChar w:fldCharType="begin"/>
@@ -6637,6 +6589,7 @@
           <w:id w:val="490688465"/>
           <w:citation/>
         </w:sdtPr>
+        <w:sdtEndPr/>
         <w:sdtContent>
           <w:r>
             <w:fldChar w:fldCharType="begin"/>
@@ -6659,23 +6612,7 @@
         </w:sdtContent>
       </w:sdt>
       <w:r>
-        <w:t xml:space="preserve"> a comparison is made between the performance of TRNSYS and </w:t>
-      </w:r>
-      <w:proofErr w:type="spellStart"/>
-      <w:r>
-        <w:t>EnergyPlus</w:t>
-      </w:r>
-      <w:proofErr w:type="spellEnd"/>
-      <w:r>
-        <w:t xml:space="preserve">, the findings show that both tools provide similar results that agree with experimental data.  For the purposes of this project, </w:t>
-      </w:r>
-      <w:proofErr w:type="spellStart"/>
-      <w:r>
-        <w:t>EnergyPlus</w:t>
-      </w:r>
-      <w:proofErr w:type="spellEnd"/>
-      <w:r>
-        <w:t xml:space="preserve"> is preferable because it is an </w:t>
+        <w:t xml:space="preserve"> a comparison is made between the performance of TRNSYS and EnergyPlus, the findings show that both tools provide similar results that agree with experimental data.  For the purposes of this project, EnergyPlus is preferable because it is an </w:t>
       </w:r>
       <w:r>
         <w:t>open-source</w:t>
@@ -6695,15 +6632,7 @@
         <w:t>high degree of sophistication and detail in terms of thermal energy performance, they do not provide capabilities for advanced control systems design comparable to, for example MATLAB. On the other hand, MATLAB provides an efficient platform for the design</w:t>
       </w:r>
       <w:r>
-        <w:t xml:space="preserve">, </w:t>
-      </w:r>
-      <w:proofErr w:type="gramStart"/>
-      <w:r>
-        <w:t>verification</w:t>
-      </w:r>
-      <w:proofErr w:type="gramEnd"/>
-      <w:r>
-        <w:t xml:space="preserve"> and implementation</w:t>
+        <w:t>, verification and implementation</w:t>
       </w:r>
       <w:r>
         <w:t xml:space="preserve"> of advanced controllers, yet has limited capabilities in simulating building systems thermal performance.</w:t>
@@ -6711,43 +6640,19 @@
     </w:p>
     <w:p>
       <w:r>
-        <w:t xml:space="preserve">Co-simulation has recently been exploited </w:t>
-      </w:r>
-      <w:proofErr w:type="gramStart"/>
-      <w:r>
-        <w:t>as a way to</w:t>
-      </w:r>
-      <w:proofErr w:type="gramEnd"/>
-      <w:r>
-        <w:t xml:space="preserve"> combine the strength of two </w:t>
+        <w:t xml:space="preserve">Co-simulation has recently been exploited as a way to combine the strength of two </w:t>
       </w:r>
       <w:r>
         <w:t>software tools</w:t>
       </w:r>
       <w:r>
-        <w:t xml:space="preserve"> in order to execute. For example, using </w:t>
-      </w:r>
-      <w:proofErr w:type="spellStart"/>
-      <w:r>
-        <w:t>EnergyPlus</w:t>
-      </w:r>
-      <w:proofErr w:type="spellEnd"/>
-      <w:r>
-        <w:t xml:space="preserve"> to simulate the </w:t>
+        <w:t xml:space="preserve"> in order to execute. For example, using EnergyPlus to simulate the </w:t>
       </w:r>
       <w:r>
         <w:t>plant</w:t>
       </w:r>
       <w:r>
-        <w:t xml:space="preserve"> and MATLAB to </w:t>
-      </w:r>
-      <w:proofErr w:type="spellStart"/>
-      <w:r>
-        <w:t>to</w:t>
-      </w:r>
-      <w:proofErr w:type="spellEnd"/>
-      <w:r>
-        <w:t xml:space="preserve"> simulate the </w:t>
+        <w:t xml:space="preserve"> and MATLAB to to simulate the </w:t>
       </w:r>
       <w:r>
         <w:t>controller, while</w:t>
@@ -6760,6 +6665,7 @@
           <w:id w:val="-1739857690"/>
           <w:citation/>
         </w:sdtPr>
+        <w:sdtEndPr/>
         <w:sdtContent>
           <w:r>
             <w:fldChar w:fldCharType="begin"/>
@@ -6789,6 +6695,7 @@
           <w:id w:val="-1755422611"/>
           <w:citation/>
         </w:sdtPr>
+        <w:sdtEndPr/>
         <w:sdtContent>
           <w:r>
             <w:fldChar w:fldCharType="begin"/>
@@ -6899,6 +6806,7 @@
           <w:id w:val="-1078902025"/>
           <w:citation/>
         </w:sdtPr>
+        <w:sdtEndPr/>
         <w:sdtContent>
           <w:r>
             <w:fldChar w:fldCharType="begin"/>
@@ -6953,6 +6861,7 @@
           <w:id w:val="1265881397"/>
           <w:citation/>
         </w:sdtPr>
+        <w:sdtEndPr/>
         <w:sdtContent>
           <w:r>
             <w:fldChar w:fldCharType="begin"/>
@@ -7083,11 +6992,7 @@
         <w:t>s</w:t>
       </w:r>
       <w:r>
-        <w:t xml:space="preserve"> in </w:t>
-      </w:r>
-      <w:proofErr w:type="gramStart"/>
-      <w:r>
-        <w:t xml:space="preserve">HVAC  </w:t>
+        <w:t xml:space="preserve"> in HVAC  </w:t>
       </w:r>
       <w:r>
         <w:t>s</w:t>
@@ -7104,7 +7009,6 @@
       <w:r>
         <w:t>s</w:t>
       </w:r>
-      <w:proofErr w:type="gramEnd"/>
       <w:r>
         <w:t xml:space="preserve"> </w:t>
       </w:r>
@@ -7113,6 +7017,7 @@
           <w:id w:val="689566912"/>
           <w:citation/>
         </w:sdtPr>
+        <w:sdtEndPr/>
         <w:sdtContent>
           <w:r>
             <w:fldChar w:fldCharType="begin"/>
@@ -7143,15 +7048,7 @@
         <w:t>rule-based</w:t>
       </w:r>
       <w:r>
-        <w:t xml:space="preserve"> methods.  This could be </w:t>
-      </w:r>
-      <w:proofErr w:type="gramStart"/>
-      <w:r>
-        <w:t>due to the fact that</w:t>
-      </w:r>
-      <w:proofErr w:type="gramEnd"/>
-      <w:r>
-        <w:t xml:space="preserve"> they are developed by heat pump manufacturers and considered propriety. However, it is understood that the rule-based methods rely on the heat-pump heating curve, ambient </w:t>
+        <w:t xml:space="preserve"> methods.  This could be due to the fact that they are developed by heat pump manufacturers and considered propriety. However, it is understood that the rule-based methods rely on the heat-pump heating curve, ambient </w:t>
       </w:r>
       <w:r>
         <w:t>temperature,</w:t>
@@ -7176,6 +7073,7 @@
           <w:id w:val="-1163311429"/>
           <w:citation/>
         </w:sdtPr>
+        <w:sdtEndPr/>
         <w:sdtContent>
           <w:r>
             <w:fldChar w:fldCharType="begin"/>
@@ -7211,6 +7109,7 @@
           <w:id w:val="-1042590955"/>
           <w:citation/>
         </w:sdtPr>
+        <w:sdtEndPr/>
         <w:sdtContent>
           <w:r>
             <w:fldChar w:fldCharType="begin"/>
@@ -7269,6 +7168,7 @@
           <w:id w:val="1359930108"/>
           <w:citation/>
         </w:sdtPr>
+        <w:sdtEndPr/>
         <w:sdtContent>
           <w:r>
             <w:fldChar w:fldCharType="begin"/>
@@ -7423,6 +7323,7 @@
           <w:id w:val="-132874851"/>
           <w:citation/>
         </w:sdtPr>
+        <w:sdtEndPr/>
         <w:sdtContent>
           <w:r>
             <w:fldChar w:fldCharType="begin"/>
@@ -7718,11 +7619,9 @@
       <w:r>
         <w:t>). The booster is an electric heater that can be used to supply heat when the output of the heat pump cannot meet the demand, or when the heat pump is in defrosting mode, or when the heat delivery device (</w:t>
       </w:r>
-      <w:proofErr w:type="gramStart"/>
       <w:r>
         <w:t>e.g.</w:t>
       </w:r>
-      <w:proofErr w:type="gramEnd"/>
       <w:r>
         <w:t xml:space="preserve"> radiators) require higher temperature than the heat pump can deliver. </w:t>
       </w:r>
@@ -7776,11 +7675,9 @@
         <w:lastRenderedPageBreak/>
         <w:t xml:space="preserve">later sections. Two types of heat delivery devices are depicted in this system </w:t>
       </w:r>
-      <w:proofErr w:type="gramStart"/>
-      <w:r>
-        <w:t>layout;</w:t>
-      </w:r>
-      <w:proofErr w:type="gramEnd"/>
+      <w:r>
+        <w:t>layout:</w:t>
+      </w:r>
       <w:r>
         <w:t xml:space="preserve"> radiators and underfloor heaters. The design of the energy manager will assume the presence of both devices. The reason is that the reference house selected for this study uses radiators. However, refurbishments </w:t>
       </w:r>
@@ -8393,15 +8290,7 @@
         <w:jc w:val="left"/>
       </w:pPr>
       <w:r>
-        <w:t xml:space="preserve">The control action is performed via the two heating devices in the </w:t>
-      </w:r>
-      <w:proofErr w:type="gramStart"/>
-      <w:r>
-        <w:t>system;</w:t>
-      </w:r>
-      <w:proofErr w:type="gramEnd"/>
-      <w:r>
-        <w:t xml:space="preserve"> the heat pump and the electrical heater, as shown in the figure. </w:t>
+        <w:t xml:space="preserve">The control action is performed via the two heating devices in the system; the heat pump and the electrical heater, as shown in the figure. </w:t>
       </w:r>
       <w:r>
         <w:br/>
@@ -8621,15 +8510,7 @@
         <w:t>s</w:t>
       </w:r>
       <w:r>
-        <w:t xml:space="preserve">, the heat pump, the heat </w:t>
-      </w:r>
-      <w:proofErr w:type="gramStart"/>
-      <w:r>
-        <w:t>exchanger</w:t>
-      </w:r>
-      <w:proofErr w:type="gramEnd"/>
-      <w:r>
-        <w:t xml:space="preserve"> and the buffer tank. The following </w:t>
+        <w:t xml:space="preserve">, the heat pump, the heat exchanger and the buffer tank. The following </w:t>
       </w:r>
       <w:r>
         <w:t>s</w:t>
@@ -8820,7 +8701,6 @@
         </w:rPr>
         <w:t xml:space="preserve"> [</w:t>
       </w:r>
-      <w:proofErr w:type="gramStart"/>
       <w:r>
         <w:rPr>
           <w:rFonts w:ascii="Bookman Old Style"/>
@@ -8842,7 +8722,6 @@
         </w:rPr>
         <w:t>]</w:t>
       </w:r>
-      <w:proofErr w:type="gramEnd"/>
       <w:r>
         <w:rPr>
           <w:rFonts w:ascii="Tahoma"/>
@@ -9457,15 +9336,7 @@
         <w:t>s</w:t>
       </w:r>
       <w:r>
-        <w:t xml:space="preserve"> the reference </w:t>
-      </w:r>
-      <w:proofErr w:type="gramStart"/>
-      <w:r>
-        <w:t>efficiency.</w:t>
-      </w:r>
-      <w:proofErr w:type="gramEnd"/>
-      <w:r>
-        <w:t xml:space="preserve"> </w:t>
+        <w:t xml:space="preserve"> the reference efficiency. </w:t>
       </w:r>
       <m:oMath>
         <m:sSub>
@@ -9631,13 +9502,8 @@
         <w:t>s</w:t>
       </w:r>
       <w:r>
-        <w:t xml:space="preserve">timated by the </w:t>
-      </w:r>
-      <w:proofErr w:type="gramStart"/>
-      <w:r>
-        <w:t>approximation:</w:t>
-      </w:r>
-      <w:proofErr w:type="gramEnd"/>
+        <w:t>timated by the approximation:</w:t>
+      </w:r>
     </w:p>
     <w:p>
       <w:pPr>
@@ -9940,15 +9806,7 @@
         <w:t>s</w:t>
       </w:r>
       <w:r>
-        <w:t xml:space="preserve">ured under </w:t>
-      </w:r>
-      <w:proofErr w:type="gramStart"/>
-      <w:r>
-        <w:t>open-circuit</w:t>
-      </w:r>
-      <w:proofErr w:type="gramEnd"/>
-      <w:r>
-        <w:t xml:space="preserve"> when the ambient temperature i</w:t>
+        <w:t>ured under open-circuit when the ambient temperature i</w:t>
       </w:r>
       <w:r>
         <w:t>s</w:t>
@@ -11306,21 +11164,14 @@
         <w:fldChar w:fldCharType="end"/>
       </w:r>
       <w:r>
-        <w:t xml:space="preserve">: Relationship between COP and </w:t>
-      </w:r>
-      <w:proofErr w:type="spellStart"/>
-      <w:r>
-        <w:t>condensor</w:t>
-      </w:r>
-      <w:proofErr w:type="spellEnd"/>
-      <w:r>
-        <w:t xml:space="preserve">/evaporator temperatures </w:t>
+        <w:t xml:space="preserve">: Relationship between COP and condensor/evaporator temperatures </w:t>
       </w:r>
       <w:sdt>
         <w:sdtPr>
           <w:id w:val="-470597785"/>
           <w:citation/>
         </w:sdtPr>
+        <w:sdtEndPr/>
         <w:sdtContent>
           <w:r>
             <w:fldChar w:fldCharType="begin"/>
@@ -11848,7 +11699,6 @@
       <w:r>
         <w:t xml:space="preserve">is the heat capacity of the evaporator. </w:t>
       </w:r>
-      <w:proofErr w:type="spellStart"/>
       <w:r>
         <w:rPr>
           <w:rFonts w:ascii="Bookman Old Style" w:hAnsi="Bookman Old Style"/>
@@ -11864,7 +11714,6 @@
         </w:rPr>
         <w:t>ain</w:t>
       </w:r>
-      <w:proofErr w:type="spellEnd"/>
       <w:r>
         <w:rPr>
           <w:rFonts w:ascii="Bookman Old Style" w:hAnsi="Bookman Old Style"/>
@@ -11875,7 +11724,6 @@
       <w:r>
         <w:t xml:space="preserve">and </w:t>
       </w:r>
-      <w:proofErr w:type="spellStart"/>
       <w:r>
         <w:rPr>
           <w:rFonts w:ascii="Bookman Old Style" w:hAnsi="Bookman Old Style"/>
@@ -11891,17 +11739,7 @@
           <w:spacing w:val="3"/>
           <w:vertAlign w:val="subscript"/>
         </w:rPr>
-        <w:t>aout</w:t>
-      </w:r>
-      <w:proofErr w:type="spellEnd"/>
-      <w:r>
-        <w:rPr>
-          <w:rFonts w:ascii="Bookman Old Style" w:hAnsi="Bookman Old Style"/>
-          <w:i/>
-          <w:spacing w:val="3"/>
-          <w:vertAlign w:val="subscript"/>
-        </w:rPr>
-        <w:t xml:space="preserve"> </w:t>
+        <w:t xml:space="preserve">aout </w:t>
       </w:r>
       <w:r>
         <w:rPr>
@@ -12232,7 +12070,6 @@
         </w:rPr>
         <w:t xml:space="preserve"> [</w:t>
       </w:r>
-      <w:proofErr w:type="gramStart"/>
       <w:r>
         <w:rPr>
           <w:rFonts w:ascii="Bookman Old Style" w:hAnsi="Bookman Old Style"/>
@@ -12256,7 +12093,6 @@
         </w:rPr>
         <w:t>]</w:t>
       </w:r>
-      <w:proofErr w:type="gramEnd"/>
       <w:r>
         <w:rPr>
           <w:rFonts w:ascii="Tahoma" w:hAnsi="Tahoma"/>
@@ -12280,15 +12116,7 @@
         <w:t xml:space="preserve">by  </w:t>
       </w:r>
       <w:r>
-        <w:t xml:space="preserve">the  evaporator.  </w:t>
-      </w:r>
-      <w:proofErr w:type="gramStart"/>
-      <w:r>
-        <w:t>Note  that</w:t>
-      </w:r>
-      <w:proofErr w:type="gramEnd"/>
-      <w:r>
-        <w:t xml:space="preserve">  the  </w:t>
+        <w:t xml:space="preserve">the  evaporator.  Note  that  the  </w:t>
       </w:r>
       <w:r>
         <w:rPr>
@@ -12938,15 +12766,7 @@
     <w:p/>
     <w:p>
       <w:r>
-        <w:t xml:space="preserve">The water tank represents the storage element in this system. Thermal energy is added to the storage via a spiral heat exchanger. </w:t>
-      </w:r>
-      <w:proofErr w:type="spellStart"/>
-      <w:r>
-        <w:t>Hor</w:t>
-      </w:r>
-      <w:proofErr w:type="spellEnd"/>
-      <w:r>
-        <w:t xml:space="preserve"> water can be extracted for DHW use from the top of the tank, while cold water is added from the bottom to maintain constant water volume. The layout of the storage tank is shown in the figure</w:t>
+        <w:t>The water tank represents the storage element in this system. Thermal energy is added to the storage via a spiral heat exchanger. Hor water can be extracted for DHW use from the top of the tank, while cold water is added from the bottom to maintain constant water volume. The layout of the storage tank is shown in the figure</w:t>
       </w:r>
     </w:p>
     <w:p>
@@ -13037,15 +12857,7 @@
         <w:t>stratification</w:t>
       </w:r>
       <w:r>
-        <w:t xml:space="preserve"> of water; </w:t>
-      </w:r>
-      <w:proofErr w:type="gramStart"/>
-      <w:r>
-        <w:t>Due to the fact that</w:t>
-      </w:r>
-      <w:proofErr w:type="gramEnd"/>
-      <w:r>
-        <w:t xml:space="preserve"> the density of water decreases as its temperature increases, the warmer the water the higher up the tank it moves. This creates distinct “layers” of water with different temperatures inside the tank. Although this is desired from a storage perspective (Maintaining the higher layers at higher temperatures without the need to heat up the lower layers), stratification introduces complexity to the dynamic model. </w:t>
+        <w:t xml:space="preserve"> of water; Due to the fact that the density of water decreases as its temperature increases, the warmer the water the higher up the tank it moves. This creates distinct “layers” of water with different temperatures inside the tank. Although this is desired from a storage perspective (Maintaining the higher layers at higher temperatures without the need to heat up the lower layers), stratification introduces complexity to the dynamic model. </w:t>
       </w:r>
     </w:p>
     <w:p>
@@ -13061,15 +12873,7 @@
     </w:p>
     <w:p>
       <w:r>
-        <w:t xml:space="preserve">The main choice is then the number of layers within the tank. Clearly, </w:t>
-      </w:r>
-      <w:proofErr w:type="gramStart"/>
-      <w:r>
-        <w:t>The</w:t>
-      </w:r>
-      <w:proofErr w:type="gramEnd"/>
-      <w:r>
-        <w:t xml:space="preserve"> higher the number of layers chosen, the more accurate the stratification effect is captured. However, this comes at the expense of the number of equations required (For each layer, one differential equation). Considering the model will be used as a predictive model in the MPC, a highly complicated</w:t>
+        <w:t>The main choice is then the number of layers within the tank. Clearly, The higher the number of layers chosen, the more accurate the stratification effect is captured. However, this comes at the expense of the number of equations required (For each layer, one differential equation). Considering the model will be used as a predictive model in the MPC, a highly complicated</w:t>
       </w:r>
       <w:r>
         <w:t xml:space="preserve"> model</w:t>
@@ -13666,20 +13470,7 @@
         <w:t xml:space="preserve"> is the </w:t>
       </w:r>
       <w:r>
-        <w:t>Heat conductivity times area [W/</w:t>
-      </w:r>
-      <w:proofErr w:type="spellStart"/>
-      <w:proofErr w:type="gramStart"/>
-      <w:r>
-        <w:t>mK</w:t>
-      </w:r>
-      <w:proofErr w:type="spellEnd"/>
-      <w:r>
-        <w:t xml:space="preserve"> ]</w:t>
-      </w:r>
-      <w:proofErr w:type="gramEnd"/>
-      <w:r>
-        <w:t xml:space="preserve">. And dx is the length of the layer [m]. </w:t>
+        <w:t xml:space="preserve">Heat conductivity times area [W/mK ]. And dx is the length of the layer [m]. </w:t>
       </w:r>
       <w:r>
         <w:rPr>
@@ -14277,13 +14068,8 @@
     </w:p>
     <w:p>
       <w:r>
-        <w:rPr>
-          <w:noProof/>
-        </w:rPr>
-      </w:r>
-      <w:r>
         <w:pict w14:anchorId="32620621">
-          <v:shape id="Text Box 17" o:spid="_x0000_s1026" type="#_x0000_t202" style="width:448.5pt;height:87.75pt;visibility:visible;mso-wrap-style:none;mso-left-percent:-10001;mso-top-percent:-10001;mso-position-horizontal:absolute;mso-position-horizontal-relative:char;mso-position-vertical:absolute;mso-position-vertical-relative:line;mso-left-percent:-10001;mso-top-percent:-10001;v-text-anchor:top" o:gfxdata="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" fillcolor="white [3201]" strokeweight=".5pt">
+          <v:shape id="Text Box 17" o:spid="_x0000_s1033" type="#_x0000_t202" style="width:448.5pt;height:87.75pt;visibility:visible;mso-wrap-style:none;mso-left-percent:-10001;mso-top-percent:-10001;mso-position-horizontal:absolute;mso-position-horizontal-relative:char;mso-position-vertical:absolute;mso-position-vertical-relative:line;mso-left-percent:-10001;mso-top-percent:-10001;v-text-anchor:top" fillcolor="white [3201]" strokeweight=".5pt">
             <v:textbox>
               <w:txbxContent>
                 <w:p>
@@ -14298,35 +14084,7 @@
                     <w:rPr>
                       <w:rFonts w:ascii="Courier New" w:hAnsi="Courier New" w:cs="Courier New"/>
                     </w:rPr>
-                    <w:t xml:space="preserve">for </w:t>
-                  </w:r>
-                  <w:proofErr w:type="spellStart"/>
-                  <w:r>
-                    <w:rPr>
-                      <w:rFonts w:ascii="Courier New" w:hAnsi="Courier New" w:cs="Courier New"/>
-                    </w:rPr>
-                    <w:t>i</w:t>
-                  </w:r>
-                  <w:proofErr w:type="spellEnd"/>
-                  <w:r>
-                    <w:rPr>
-                      <w:rFonts w:ascii="Courier New" w:hAnsi="Courier New" w:cs="Courier New"/>
-                    </w:rPr>
-                    <w:t xml:space="preserve"> = </w:t>
-                  </w:r>
-                  <w:proofErr w:type="gramStart"/>
-                  <w:r>
-                    <w:rPr>
-                      <w:rFonts w:ascii="Courier New" w:hAnsi="Courier New" w:cs="Courier New"/>
-                    </w:rPr>
-                    <w:t>4:-</w:t>
-                  </w:r>
-                  <w:proofErr w:type="gramEnd"/>
-                  <w:r>
-                    <w:rPr>
-                      <w:rFonts w:ascii="Courier New" w:hAnsi="Courier New" w:cs="Courier New"/>
-                    </w:rPr>
-                    <w:t>1:1</w:t>
+                    <w:t>for i = 4:-1:1</w:t>
                   </w:r>
                 </w:p>
                 <w:p>
@@ -14342,21 +14100,7 @@
                       <w:rFonts w:ascii="Courier New" w:hAnsi="Courier New" w:cs="Courier New"/>
                     </w:rPr>
                     <w:tab/>
-                    <w:t>if T(i+1) &gt;= T(</w:t>
-                  </w:r>
-                  <w:proofErr w:type="spellStart"/>
-                  <w:r>
-                    <w:rPr>
-                      <w:rFonts w:ascii="Courier New" w:hAnsi="Courier New" w:cs="Courier New"/>
-                    </w:rPr>
-                    <w:t>i</w:t>
-                  </w:r>
-                  <w:proofErr w:type="spellEnd"/>
-                  <w:r>
-                    <w:rPr>
-                      <w:rFonts w:ascii="Courier New" w:hAnsi="Courier New" w:cs="Courier New"/>
-                    </w:rPr>
-                    <w:t>)</w:t>
+                    <w:t>if T(i+1) &gt;= T(i)</w:t>
                   </w:r>
                 </w:p>
                 <w:p>
@@ -14379,32 +14123,17 @@
                     </w:rPr>
                     <w:tab/>
                   </w:r>
-                  <w:proofErr w:type="spellStart"/>
                   <w:r>
                     <w:rPr>
                       <w:rFonts w:ascii="Courier New" w:hAnsi="Courier New" w:cs="Courier New"/>
                     </w:rPr>
-                    <w:t>inversion_Index</w:t>
-                  </w:r>
-                  <w:proofErr w:type="spellEnd"/>
-                  <w:r>
-                    <w:rPr>
-                      <w:rFonts w:ascii="Courier New" w:hAnsi="Courier New" w:cs="Courier New"/>
-                    </w:rPr>
-                    <w:t xml:space="preserve"> = i</w:t>
+                    <w:t>inversion_Index = i</w:t>
                   </w:r>
                   <w:r>
                     <w:rPr>
                       <w:rFonts w:ascii="Courier New" w:hAnsi="Courier New" w:cs="Courier New"/>
                     </w:rPr>
-                    <w:t>+</w:t>
-                  </w:r>
-                  <w:proofErr w:type="gramStart"/>
-                  <w:r>
-                    <w:rPr>
-                      <w:rFonts w:ascii="Courier New" w:hAnsi="Courier New" w:cs="Courier New"/>
-                    </w:rPr>
-                    <w:t>1</w:t>
+                    <w:t>+1</w:t>
                   </w:r>
                   <w:r>
                     <w:rPr>
@@ -14412,7 +14141,6 @@
                     </w:rPr>
                     <w:t>;</w:t>
                   </w:r>
-                  <w:proofErr w:type="gramEnd"/>
                 </w:p>
                 <w:p>
                   <w:pPr>
@@ -14433,15 +14161,8 @@
                       <w:rFonts w:ascii="Courier New" w:hAnsi="Courier New" w:cs="Courier New"/>
                     </w:rPr>
                     <w:tab/>
-                  </w:r>
-                  <w:proofErr w:type="gramStart"/>
-                  <w:r>
-                    <w:rPr>
-                      <w:rFonts w:ascii="Courier New" w:hAnsi="Courier New" w:cs="Courier New"/>
-                    </w:rPr>
                     <w:t>break;</w:t>
                   </w:r>
-                  <w:proofErr w:type="gramEnd"/>
                 </w:p>
                 <w:p>
                   <w:pPr>
@@ -15326,16 +15047,8 @@
         <w:rPr>
           <w:rFonts w:eastAsiaTheme="minorEastAsia"/>
         </w:rPr>
-        <w:t xml:space="preserve"> loss coefficient of the tank surface [W/</w:t>
-      </w:r>
-      <w:proofErr w:type="gramStart"/>
-      <w:r>
-        <w:rPr>
-          <w:rFonts w:eastAsiaTheme="minorEastAsia"/>
-        </w:rPr>
-        <w:t>m2K].</w:t>
-      </w:r>
-      <w:proofErr w:type="gramEnd"/>
+        <w:t xml:space="preserve"> loss coefficient of the tank surface [W/m2K].</w:t>
+      </w:r>
     </w:p>
     <w:p/>
     <w:p>
@@ -15734,18 +15447,10 @@
         <w:t>Heating refers to the thermal energy added to the tank via the heat exchanger coil that runs through layers 3 to 5. Here, it is assumed that the coil itself is divided into 3 sections (</w:t>
       </w:r>
       <w:r>
-        <w:t xml:space="preserve">A, </w:t>
-      </w:r>
-      <w:proofErr w:type="gramStart"/>
-      <w:r>
-        <w:t>B</w:t>
-      </w:r>
-      <w:r>
-        <w:t>,C</w:t>
-      </w:r>
-      <w:proofErr w:type="gramEnd"/>
-      <w:r>
-        <w:t>). It’s also assumed that the temperature within each coil section is constant. Based on these conditions, the heat flux to the third layer can be written as:</w:t>
+        <w:t>A, B</w:t>
+      </w:r>
+      <w:r>
+        <w:t>,C). It’s also assumed that the temperature within each coil section is constant. Based on these conditions, the heat flux to the third layer can be written as:</w:t>
       </w:r>
     </w:p>
     <w:p>
@@ -16065,16 +15770,8 @@
         <w:rPr>
           <w:rFonts w:eastAsiaTheme="minorEastAsia"/>
         </w:rPr>
-        <w:t xml:space="preserve"> is the temperature of the incoming water to the heating coil from the heat pump </w:t>
-      </w:r>
-      <w:proofErr w:type="gramStart"/>
-      <w:r>
-        <w:rPr>
-          <w:rFonts w:eastAsiaTheme="minorEastAsia"/>
-        </w:rPr>
-        <w:t>condensor.</w:t>
-      </w:r>
-      <w:proofErr w:type="gramEnd"/>
+        <w:t xml:space="preserve"> is the temperature of the incoming water to the heating coil from the heat pump condensor.</w:t>
+      </w:r>
     </w:p>
     <w:p>
       <w:pPr>
@@ -16663,7 +16360,6 @@
         </w:rPr>
         <w:t xml:space="preserve"> is the temperature of the return water from the heating coil to the heat pump </w:t>
       </w:r>
-      <w:proofErr w:type="gramStart"/>
       <w:r>
         <w:rPr>
           <w:rFonts w:eastAsiaTheme="minorEastAsia"/>
@@ -16676,7 +16372,6 @@
         </w:rPr>
         <w:t>.</w:t>
       </w:r>
-      <w:proofErr w:type="gramEnd"/>
     </w:p>
     <w:p>
       <w:pPr>
@@ -18333,15 +18028,7 @@
         <w:t>€</w:t>
       </w:r>
       <w:r>
-        <w:t>]. It could also be defined as minimizing the energy itself [</w:t>
-      </w:r>
-      <w:proofErr w:type="spellStart"/>
-      <w:r>
-        <w:t>KWh</w:t>
-      </w:r>
-      <w:proofErr w:type="spellEnd"/>
-      <w:r>
-        <w:t>]. From another point of view, optimality can be maximizing the usable energy content of the storage tank.</w:t>
+        <w:t>]. It could also be defined as minimizing the energy itself [KWh]. From another point of view, optimality can be maximizing the usable energy content of the storage tank.</w:t>
       </w:r>
       <w:commentRangeStart w:id="34"/>
       <w:commentRangeStart w:id="35"/>
@@ -18439,13 +18126,8 @@
       <w:r>
         <w:t>Model predictive control (MPC) is a feedback control technique in which the control law (</w:t>
       </w:r>
-      <w:proofErr w:type="spellStart"/>
-      <w:r>
-        <w:t>i.e</w:t>
-      </w:r>
-      <w:proofErr w:type="spellEnd"/>
-      <w:r>
-        <w:t xml:space="preserve"> </w:t>
+      <w:r>
+        <w:t xml:space="preserve">i.e </w:t>
       </w:r>
       <w:r>
         <w:t xml:space="preserve">actuator setpoints) </w:t>
@@ -18488,6 +18170,7 @@
           <w:id w:val="659972894"/>
           <w:citation/>
         </w:sdtPr>
+        <w:sdtEndPr/>
         <w:sdtContent>
           <w:r>
             <w:fldChar w:fldCharType="begin"/>
@@ -18533,6 +18216,7 @@
           <w:id w:val="1278296859"/>
           <w:citation/>
         </w:sdtPr>
+        <w:sdtEndPr/>
         <w:sdtContent>
           <w:r>
             <w:fldChar w:fldCharType="begin"/>
@@ -18568,6 +18252,7 @@
           <w:id w:val="241844240"/>
           <w:citation/>
         </w:sdtPr>
+        <w:sdtEndPr/>
         <w:sdtContent>
           <w:r>
             <w:fldChar w:fldCharType="begin"/>
@@ -18612,6 +18297,7 @@
           <w:id w:val="339897931"/>
           <w:citation/>
         </w:sdtPr>
+        <w:sdtEndPr/>
         <w:sdtContent>
           <w:r>
             <w:fldChar w:fldCharType="begin"/>
@@ -18816,15 +18502,7 @@
         <w:t>Unmeasured disturbances</w:t>
       </w:r>
       <w:r>
-        <w:t xml:space="preserve">: The variables that influence the </w:t>
-      </w:r>
-      <w:proofErr w:type="gramStart"/>
-      <w:r>
-        <w:t>plant, but</w:t>
-      </w:r>
-      <w:proofErr w:type="gramEnd"/>
-      <w:r>
-        <w:t xml:space="preserve"> are not taken into account in the modelling process or the measurement system.</w:t>
+        <w:t>: The variables that influence the plant, but are not taken into account in the modelling process or the measurement system.</w:t>
       </w:r>
     </w:p>
     <w:p>
@@ -18848,15 +18526,7 @@
         <w:t>Measured disturbances</w:t>
       </w:r>
       <w:r>
-        <w:t xml:space="preserve">: The external variables that influence the </w:t>
-      </w:r>
-      <w:proofErr w:type="gramStart"/>
-      <w:r>
-        <w:t>process, but</w:t>
-      </w:r>
-      <w:proofErr w:type="gramEnd"/>
-      <w:r>
-        <w:t xml:space="preserve"> are taken into account</w:t>
+        <w:t>: The external variables that influence the process, but are taken into account</w:t>
       </w:r>
       <w:r>
         <w:t xml:space="preserve"> </w:t>
@@ -18900,15 +18570,7 @@
         <w:t xml:space="preserve"> </w:t>
       </w:r>
       <w:r>
-        <w:t xml:space="preserve">The actuators setpoint that are decided by the controller. In this case, the heat pump compressor </w:t>
-      </w:r>
-      <w:proofErr w:type="gramStart"/>
-      <w:r>
-        <w:t>power</w:t>
-      </w:r>
-      <w:proofErr w:type="gramEnd"/>
-      <w:r>
-        <w:t xml:space="preserve"> and the power of the electric heater.</w:t>
+        <w:t>The actuators setpoint that are decided by the controller. In this case, the heat pump compressor power and the power of the electric heater.</w:t>
       </w:r>
     </w:p>
     <w:p>
@@ -18958,10 +18620,10 @@
       </w:pPr>
       <w:r>
         <w:drawing>
-          <wp:inline distT="0" distB="0" distL="0" distR="0" wp14:anchorId="088B6FBE" wp14:editId="79B0AE89">
-            <wp:extent cx="5731510" cy="4568190"/>
-            <wp:effectExtent l="0" t="0" r="2540" b="3810"/>
-            <wp:docPr id="29" name="Picture 29"/>
+          <wp:inline distT="0" distB="0" distL="0" distR="0" wp14:anchorId="7F714E35" wp14:editId="21ABA705">
+            <wp:extent cx="5731510" cy="4308475"/>
+            <wp:effectExtent l="0" t="0" r="0" b="0"/>
+            <wp:docPr id="17" name="Picture 17"/>
             <wp:cNvGraphicFramePr>
               <a:graphicFrameLocks xmlns:a="http://schemas.openxmlformats.org/drawingml/2006/main" noChangeAspect="1"/>
             </wp:cNvGraphicFramePr>
@@ -18981,7 +18643,7 @@
                   <pic:spPr>
                     <a:xfrm>
                       <a:off x="0" y="0"/>
-                      <a:ext cx="5731510" cy="4568190"/>
+                      <a:ext cx="5731510" cy="4308475"/>
                     </a:xfrm>
                     <a:prstGeom prst="rect">
                       <a:avLst/>
@@ -19441,7 +19103,6 @@
         <w:rPr>
           <w:rFonts w:eastAsiaTheme="minorEastAsia"/>
         </w:rPr>
-        <w:lastRenderedPageBreak/>
         <w:t>Where:</w:t>
       </w:r>
     </w:p>
@@ -19535,16 +19196,8 @@
         <w:rPr>
           <w:rFonts w:eastAsiaTheme="minorEastAsia"/>
         </w:rPr>
-        <w:t xml:space="preserve"> over the prediction horizon </w:t>
-      </w:r>
-      <w:proofErr w:type="gramStart"/>
-      <w:r>
-        <w:rPr>
-          <w:rFonts w:eastAsiaTheme="minorEastAsia"/>
-        </w:rPr>
-        <w:t>p.</w:t>
-      </w:r>
-      <w:proofErr w:type="gramEnd"/>
+        <w:t xml:space="preserve"> over the prediction horizon p.</w:t>
+      </w:r>
     </w:p>
     <w:p>
       <w:pPr>
@@ -20114,16 +19767,8 @@
         <w:rPr>
           <w:rFonts w:eastAsiaTheme="minorEastAsia"/>
         </w:rPr>
-        <w:t xml:space="preserve"> is the predicted tank temperatures at time </w:t>
-      </w:r>
-      <w:proofErr w:type="gramStart"/>
-      <w:r>
-        <w:rPr>
-          <w:rFonts w:eastAsiaTheme="minorEastAsia"/>
-        </w:rPr>
-        <w:t>k:</w:t>
-      </w:r>
-      <w:proofErr w:type="gramEnd"/>
+        <w:t xml:space="preserve"> is the predicted tank temperatures at time k:</w:t>
+      </w:r>
     </w:p>
     <w:p>
       <m:oMathPara>
@@ -20656,53 +20301,25 @@
         <w:rPr>
           <w:rFonts w:eastAsiaTheme="minorEastAsia"/>
         </w:rPr>
-        <w:t xml:space="preserve">The matrices Q and </w:t>
-      </w:r>
-      <w:proofErr w:type="spellStart"/>
+        <w:t xml:space="preserve">The matrices Q and R are weight matrices </w:t>
+      </w:r>
       <w:r>
         <w:rPr>
           <w:rFonts w:eastAsiaTheme="minorEastAsia"/>
         </w:rPr>
-        <w:t>R are</w:t>
-      </w:r>
-      <w:proofErr w:type="spellEnd"/>
+        <w:t>for the outputs and inputs, respectively. The role of the weight matrices is to “tune” the behavior of the controlled system. For example, assigning a high weight in the matri</w:t>
+      </w:r>
       <w:r>
         <w:rPr>
           <w:rFonts w:eastAsiaTheme="minorEastAsia"/>
         </w:rPr>
-        <w:t xml:space="preserve"> weight matrices </w:t>
+        <w:t>x</w:t>
       </w:r>
       <w:r>
         <w:rPr>
           <w:rFonts w:eastAsiaTheme="minorEastAsia"/>
         </w:rPr>
-        <w:t>for the outputs and inputs, respectively. The role of the weight matrices is to “tune” the behavior of the controlled system. For example, assigning a high weight in the matri</w:t>
-      </w:r>
-      <w:r>
-        <w:rPr>
-          <w:rFonts w:eastAsiaTheme="minorEastAsia"/>
-        </w:rPr>
-        <w:t>x</w:t>
-      </w:r>
-      <w:r>
-        <w:rPr>
-          <w:rFonts w:eastAsiaTheme="minorEastAsia"/>
-        </w:rPr>
-        <w:t xml:space="preserve"> Q relative to R will place more emphasis on keeping the temperatures of the tank close to their reference values. Conversely, assigning a high weight in R relative to Q, will place more emphasis on keeping the electric heater and heat pump power close </w:t>
-      </w:r>
-      <w:proofErr w:type="spellStart"/>
-      <w:r>
-        <w:rPr>
-          <w:rFonts w:eastAsiaTheme="minorEastAsia"/>
-        </w:rPr>
-        <w:t>o</w:t>
-      </w:r>
-      <w:proofErr w:type="spellEnd"/>
-      <w:r>
-        <w:rPr>
-          <w:rFonts w:eastAsiaTheme="minorEastAsia"/>
-        </w:rPr>
-        <w:t xml:space="preserve"> their nominal values on the expense of allowing the temperatures in the tank to deviate from their reference values. </w:t>
+        <w:t xml:space="preserve"> Q relative to R will place more emphasis on keeping the temperatures of the tank close to their reference values. Conversely, assigning a high weight in R relative to Q, will place more emphasis on keeping the electric heater and heat pump power close o their nominal values on the expense of allowing the temperatures in the tank to deviate from their reference values. </w:t>
       </w:r>
     </w:p>
     <w:p>
@@ -21040,7 +20657,6 @@
         <w:rPr>
           <w:rFonts w:eastAsiaTheme="minorEastAsia"/>
         </w:rPr>
-        <w:lastRenderedPageBreak/>
         <w:t>Legionella</w:t>
       </w:r>
       <w:r>
@@ -21063,6 +20679,7 @@
             <w:rPr>
               <w:rFonts w:ascii="Cambria Math" w:eastAsiaTheme="minorEastAsia" w:hAnsi="Cambria Math"/>
             </w:rPr>
+            <w:lastRenderedPageBreak/>
             <m:t xml:space="preserve">40 ≤ </m:t>
           </m:r>
           <m:sSub>
@@ -21435,15 +21052,7 @@
     </w:p>
     <w:p>
       <w:r>
-        <w:t xml:space="preserve">The choice of the controller sampling time depends on several </w:t>
-      </w:r>
-      <w:proofErr w:type="gramStart"/>
-      <w:r>
-        <w:t>factors;</w:t>
-      </w:r>
-      <w:proofErr w:type="gramEnd"/>
-      <w:r>
-        <w:t xml:space="preserve"> The dominant time constants of the process, the characteristics of the actuators, and the available processing power. The choice of the sampling time should be small enough to capture the process dynamics. However, a very small sampling time is not preferable for the controller, since this will lead to excessive switching (movement) of the actuators (for example excessive change in the compressor setpoint). In addition, a very small sampling time will require the collection of large amount</w:t>
+        <w:t>The choice of the controller sampling time depends on several factors; The dominant time constants of the process, the characteristics of the actuators, and the available processing power. The choice of the sampling time should be small enough to capture the process dynamics. However, a very small sampling time is not preferable for the controller, since this will lead to excessive switching (movement) of the actuators (for example excessive change in the compressor setpoint). In addition, a very small sampling time will require the collection of large amount</w:t>
       </w:r>
       <w:r>
         <w:t>s</w:t>
@@ -21492,15 +21101,7 @@
         <w:t>namely,</w:t>
       </w:r>
       <w:r>
-        <w:t xml:space="preserve"> </w:t>
-      </w:r>
-      <w:proofErr w:type="gramStart"/>
-      <w:r>
-        <w:t>The</w:t>
-      </w:r>
-      <w:proofErr w:type="gramEnd"/>
-      <w:r>
-        <w:t xml:space="preserve"> solar </w:t>
+        <w:t xml:space="preserve"> The solar </w:t>
       </w:r>
       <w:commentRangeStart w:id="45"/>
       <w:commentRangeStart w:id="46"/>
@@ -21531,34 +21132,29 @@
         <w:t xml:space="preserve">The first two disturbances do not – usually- change </w:t>
       </w:r>
       <w:r>
+        <w:t>significantly</w:t>
+      </w:r>
+      <w:r>
+        <w:t xml:space="preserve"> in the time scale of seconds </w:t>
+      </w:r>
+      <w:r>
+        <w:t>t</w:t>
+      </w:r>
+      <w:r>
+        <w:t xml:space="preserve">o </w:t>
+      </w:r>
+      <w:r>
+        <w:t xml:space="preserve">few </w:t>
+      </w:r>
+      <w:r>
+        <w:t>minutes (Unless shading occurs)</w:t>
+      </w:r>
+      <w:r>
+        <w:t xml:space="preserve">. Furthermore, the thermal energy content of the water within the tank does not change significantly when there no tapping (For the majority of the day, there is no tapping). </w:t>
+      </w:r>
+      <w:r>
         <w:lastRenderedPageBreak/>
-        <w:t>significantly</w:t>
-      </w:r>
-      <w:r>
-        <w:t xml:space="preserve"> in the time scale of seconds </w:t>
-      </w:r>
-      <w:r>
-        <w:t>t</w:t>
-      </w:r>
-      <w:r>
-        <w:t xml:space="preserve">o </w:t>
-      </w:r>
-      <w:r>
-        <w:t xml:space="preserve">few </w:t>
-      </w:r>
-      <w:r>
-        <w:t>minutes (Unless shading occurs)</w:t>
-      </w:r>
-      <w:r>
-        <w:t xml:space="preserve">. Furthermore, the thermal energy content of the water within the tank does not change significantly when there no tapping (For </w:t>
-      </w:r>
-      <w:proofErr w:type="gramStart"/>
-      <w:r>
-        <w:t>the majority of</w:t>
-      </w:r>
-      <w:proofErr w:type="gramEnd"/>
-      <w:r>
-        <w:t xml:space="preserve"> the day, there is no tapping). Therefore, choosing a prediction horizon of a few minutes will cause redundancy in the computations. In this work, a prediction horizon of 2 hours (12 samples) is chosen. </w:t>
+        <w:t xml:space="preserve">Therefore, choosing a prediction horizon of a few minutes will cause redundancy in the computations. In this work, a prediction horizon of 2 hours (12 samples) is chosen. </w:t>
       </w:r>
     </w:p>
     <w:p>
@@ -21588,81 +21184,57 @@
         <w:t>Control horizon</w:t>
       </w:r>
       <w:r>
-        <w:t xml:space="preserve"> </w:t>
-      </w:r>
-      <w:proofErr w:type="gramStart"/>
-      <w:r>
-        <w:t xml:space="preserve">c </w:t>
+        <w:t xml:space="preserve"> c </w:t>
+      </w:r>
+      <w:r>
+        <w:t xml:space="preserve">: </w:t>
+      </w:r>
+      <w:r>
+        <w:t xml:space="preserve">At each controller sampling interval, the optimization problem described in the previous section is solved, the solution yields the controller “moves” for the next p interval (i.e a vector of p elements representing the controller moves). The control horizon refers to how many of these moves are actually sent to the controller. For instance, if the control horizon is set to c=1, only the next controller move is sent to the actuator, while the rest is discarded. If the control horizon is set to c =p, then all the next p controller moves are determined </w:t>
+      </w:r>
+      <w:r>
+        <w:t xml:space="preserve">at </w:t>
+      </w:r>
+      <w:r>
+        <w:t>the current time step.</w:t>
+      </w:r>
+      <w:r>
+        <w:t xml:space="preserve"> In this application, the control horizon is set to 1. This allows the controller to respond to deviations between the predicted disturbances and the actual disturbances. </w:t>
+      </w:r>
+    </w:p>
+    <w:p/>
+    <w:p>
+      <w:pPr>
+        <w:pStyle w:val="Heading3"/>
+      </w:pPr>
+      <w:bookmarkStart w:id="48" w:name="_Toc122083647"/>
+      <w:r>
+        <w:t>5.</w:t>
+      </w:r>
+      <w:r>
+        <w:t>5</w:t>
+      </w:r>
+      <w:r>
+        <w:t>.</w:t>
+      </w:r>
+      <w:r>
+        <w:t>4</w:t>
+      </w:r>
+      <w:r>
+        <w:t xml:space="preserve"> The</w:t>
+      </w:r>
+      <w:r>
+        <w:t xml:space="preserve"> output</w:t>
+      </w:r>
+      <w:r>
+        <w:t xml:space="preserve"> weight matri</w:t>
+      </w:r>
+      <w:r>
+        <w:t>x Q</w:t>
       </w:r>
       <w:r>
         <w:t>:</w:t>
       </w:r>
-      <w:proofErr w:type="gramEnd"/>
-      <w:r>
-        <w:t xml:space="preserve"> </w:t>
-      </w:r>
-      <w:r>
-        <w:t>At each controller sampling interval, the optimization problem described in the previous section is solved, the solution yields the controller “moves” for the next p interval (</w:t>
-      </w:r>
-      <w:proofErr w:type="spellStart"/>
-      <w:r>
-        <w:t>i.e</w:t>
-      </w:r>
-      <w:proofErr w:type="spellEnd"/>
-      <w:r>
-        <w:t xml:space="preserve"> a vector of p elements representing the controller moves). The control horizon refers to how many of these moves are </w:t>
-      </w:r>
-      <w:proofErr w:type="gramStart"/>
-      <w:r>
-        <w:t>actually sent</w:t>
-      </w:r>
-      <w:proofErr w:type="gramEnd"/>
-      <w:r>
-        <w:t xml:space="preserve"> to the controller. For instance, if the control horizon is set to c=1, only the next controller move is sent to the actuator, while the rest is discarded. If the control horizon is set to c =p, then all the next p controller moves are determined </w:t>
-      </w:r>
-      <w:r>
-        <w:t xml:space="preserve">at </w:t>
-      </w:r>
-      <w:r>
-        <w:t>the current time step.</w:t>
-      </w:r>
-      <w:r>
-        <w:t xml:space="preserve"> In this application, the control horizon is set to 1. This allows the controller to respond to deviations between the predicted disturbances and the actual disturbances. </w:t>
-      </w:r>
-    </w:p>
-    <w:p/>
-    <w:p>
-      <w:pPr>
-        <w:pStyle w:val="Heading3"/>
-      </w:pPr>
-      <w:bookmarkStart w:id="48" w:name="_Toc122083647"/>
-      <w:r>
-        <w:t>5.</w:t>
-      </w:r>
-      <w:r>
-        <w:t>5</w:t>
-      </w:r>
-      <w:r>
-        <w:t>.</w:t>
-      </w:r>
-      <w:r>
-        <w:t>4</w:t>
-      </w:r>
-      <w:r>
-        <w:t xml:space="preserve"> The</w:t>
-      </w:r>
-      <w:r>
-        <w:t xml:space="preserve"> output</w:t>
-      </w:r>
-      <w:r>
-        <w:t xml:space="preserve"> weight matri</w:t>
-      </w:r>
-      <w:r>
-        <w:t>x Q</w:t>
-      </w:r>
-      <w:r>
-        <w:t>:</w:t>
-      </w:r>
       <w:bookmarkEnd w:id="48"/>
     </w:p>
     <w:p>
@@ -21720,15 +21292,7 @@
         <w:t xml:space="preserve"> in periods where there is no demand</w:t>
       </w:r>
       <w:r>
-        <w:t xml:space="preserve"> (</w:t>
-      </w:r>
-      <w:proofErr w:type="spellStart"/>
-      <w:r>
-        <w:t>e.g</w:t>
-      </w:r>
-      <w:proofErr w:type="spellEnd"/>
-      <w:r>
-        <w:t xml:space="preserve"> at night while occupants are asleep)</w:t>
+        <w:t xml:space="preserve"> (e.g at night while occupants are asleep)</w:t>
       </w:r>
       <w:r>
         <w:t xml:space="preserve">, the </w:t>
@@ -22452,7 +22016,6 @@
         <w:rPr>
           <w:rFonts w:eastAsiaTheme="minorEastAsia"/>
         </w:rPr>
-        <w:lastRenderedPageBreak/>
         <w:t>In this iteration of the application, the implementation of Q was simplified to:</w:t>
       </w:r>
     </w:p>
@@ -22468,6 +22031,7 @@
             <w:rPr>
               <w:rFonts w:ascii="Cambria Math" w:hAnsi="Cambria Math"/>
             </w:rPr>
+            <w:lastRenderedPageBreak/>
             <m:t xml:space="preserve">Q= </m:t>
           </m:r>
           <m:d>
@@ -23475,7 +23039,6 @@
             <w:rPr>
               <w:rFonts w:ascii="Cambria Math" w:eastAsiaTheme="minorEastAsia" w:hAnsi="Cambria Math"/>
             </w:rPr>
-            <w:lastRenderedPageBreak/>
             <m:t xml:space="preserve">R= </m:t>
           </m:r>
           <m:d>
@@ -23721,6 +23284,125 @@
     </w:p>
     <w:p/>
     <w:p>
+      <w:pPr>
+        <w:rPr>
+          <w:i/>
+          <w:iCs/>
+          <w:u w:val="single"/>
+        </w:rPr>
+      </w:pPr>
+      <w:r>
+        <w:rPr>
+          <w:i/>
+          <w:iCs/>
+          <w:u w:val="single"/>
+        </w:rPr>
+        <w:t>Note:</w:t>
+      </w:r>
+    </w:p>
+    <w:p>
+      <w:pPr>
+        <w:rPr>
+          <w:i/>
+          <w:iCs/>
+        </w:rPr>
+      </w:pPr>
+      <w:r>
+        <w:rPr>
+          <w:i/>
+          <w:iCs/>
+        </w:rPr>
+        <w:t>In the modelling chapter, a model of the PV was presented. However, the PV was left out from the implementation shown in the above figure. The reasons are:</w:t>
+      </w:r>
+    </w:p>
+    <w:p>
+      <w:pPr>
+        <w:pStyle w:val="ListParagraph"/>
+        <w:numPr>
+          <w:ilvl w:val="0"/>
+          <w:numId w:val="36"/>
+        </w:numPr>
+        <w:rPr>
+          <w:i/>
+          <w:iCs/>
+        </w:rPr>
+      </w:pPr>
+      <w:r>
+        <w:rPr>
+          <w:i/>
+          <w:iCs/>
+        </w:rPr>
+        <w:t>In the experimental testing phase, there are no PV panels attached to the system.</w:t>
+      </w:r>
+    </w:p>
+    <w:p>
+      <w:pPr>
+        <w:pStyle w:val="ListParagraph"/>
+        <w:numPr>
+          <w:ilvl w:val="0"/>
+          <w:numId w:val="36"/>
+        </w:numPr>
+        <w:rPr>
+          <w:i/>
+          <w:iCs/>
+        </w:rPr>
+      </w:pPr>
+      <w:r>
+        <w:rPr>
+          <w:i/>
+          <w:iCs/>
+        </w:rPr>
+        <w:t xml:space="preserve">The PVs are not part of the system dynamics. The PVs are only a source of energy to the system but do not influence the </w:t>
+      </w:r>
+      <w:r>
+        <w:rPr>
+          <w:i/>
+          <w:iCs/>
+        </w:rPr>
+        <w:t xml:space="preserve">internal dynamics of the system (i.e the temperature of the tank and the COP of the HP). </w:t>
+      </w:r>
+      <w:r>
+        <w:rPr>
+          <w:i/>
+          <w:iCs/>
+        </w:rPr>
+        <w:t xml:space="preserve">Therefore, the PVs can be </w:t>
+      </w:r>
+      <w:r>
+        <w:rPr>
+          <w:i/>
+          <w:iCs/>
+        </w:rPr>
+        <w:t>removed without affecting the accuracy of the model in predicting the dynamics of the HP and the tank.</w:t>
+      </w:r>
+    </w:p>
+    <w:p>
+      <w:pPr>
+        <w:pStyle w:val="ListParagraph"/>
+        <w:numPr>
+          <w:ilvl w:val="0"/>
+          <w:numId w:val="36"/>
+        </w:numPr>
+        <w:rPr>
+          <w:i/>
+          <w:iCs/>
+        </w:rPr>
+      </w:pPr>
+      <w:r>
+        <w:rPr>
+          <w:i/>
+          <w:iCs/>
+        </w:rPr>
+        <w:t>The difference between the case where PV is present and where PV is removed will be on the Weights of the controller. As explained in section 5.5, measurement of PV production can be used to tune the MPC weights.</w:t>
+      </w:r>
+    </w:p>
+    <w:p>
+      <w:pPr>
+        <w:pStyle w:val="ListParagraph"/>
+        <w:ind w:left="720" w:firstLine="0"/>
+      </w:pPr>
+    </w:p>
+    <w:p>
       <w:r>
         <w:t xml:space="preserve">The MPC design procedure in </w:t>
       </w:r>
@@ -23753,15 +23435,7 @@
         <w:t>.</w:t>
       </w:r>
       <w:r>
-        <w:t xml:space="preserve"> </w:t>
-      </w:r>
-      <w:proofErr w:type="gramStart"/>
-      <w:r>
-        <w:t>It can be seen that the</w:t>
-      </w:r>
-      <w:proofErr w:type="gramEnd"/>
-      <w:r>
-        <w:t xml:space="preserve"> structure on the simulation mirrors the structure presented in figure 20 in the </w:t>
+        <w:t xml:space="preserve"> It can be seen that the structure on the simulation mirrors the structure presented in figure 20 in the </w:t>
       </w:r>
       <w:hyperlink w:anchor="_5.2_Model_Predictive" w:history="1">
         <w:r>
@@ -23860,15 +23534,7 @@
     </w:p>
     <w:p>
       <w:r>
-        <w:t xml:space="preserve">After defining the controller structure, the input/output signal attributes must be defined. The attributes of a signal are its name, unit, nominal </w:t>
-      </w:r>
-      <w:proofErr w:type="gramStart"/>
-      <w:r>
-        <w:t>value</w:t>
-      </w:r>
-      <w:proofErr w:type="gramEnd"/>
-      <w:r>
-        <w:t xml:space="preserve"> and scale factor. The system has 3 input signals, 2 of them are manipulated variables: The electric heater set point and the heat pump compressor setpoint. In addition to one measured disturbance ‘MD’, which is the flow rate of the DHW.</w:t>
+        <w:t>After defining the controller structure, the input/output signal attributes must be defined. The attributes of a signal are its name, unit, nominal value and scale factor. The system has 3 input signals, 2 of them are manipulated variables: The electric heater set point and the heat pump compressor setpoint. In addition to one measured disturbance ‘MD’, which is the flow rate of the DHW.</w:t>
       </w:r>
     </w:p>
     <w:p/>
@@ -23883,31 +23549,7 @@
         <w:t>ors</w:t>
       </w:r>
       <w:r>
-        <w:t xml:space="preserve"> are used </w:t>
-      </w:r>
-      <w:proofErr w:type="gramStart"/>
-      <w:r>
-        <w:t>in order to</w:t>
-      </w:r>
-      <w:proofErr w:type="gramEnd"/>
-      <w:r>
-        <w:t xml:space="preserve"> make the terms of the cost function numerically in the same order of magnitude. Originally, the output signals (</w:t>
-      </w:r>
-      <w:proofErr w:type="spellStart"/>
-      <w:r>
-        <w:t>i.e</w:t>
-      </w:r>
-      <w:proofErr w:type="spellEnd"/>
-      <w:r>
-        <w:t xml:space="preserve"> the temperatures) are in [C], while the input signals (</w:t>
-      </w:r>
-      <w:proofErr w:type="spellStart"/>
-      <w:r>
-        <w:t>i.e</w:t>
-      </w:r>
-      <w:proofErr w:type="spellEnd"/>
-      <w:r>
-        <w:t xml:space="preserve"> the setpoints) are always between zero and one. Therefore, the output signals are always about 40 times higher in magnitude than the input signals. This will result in making the changes in the input signals to become insignificant in the cost function, which is undesirable. Therefore, scale factors are introduced.  </w:t>
+        <w:t xml:space="preserve"> are used in order to make the terms of the cost function numerically in the same order of magnitude. Originally, the output signals (i.e the temperatures) are in [C], while the input signals (i.e the setpoints) are always between zero and one. Therefore, the output signals are always about 40 times higher in magnitude than the input signals. This will result in making the changes in the input signals to become insignificant in the cost function, which is undesirable. Therefore, scale factors are introduced.  </w:t>
       </w:r>
       <w:r>
         <w:t xml:space="preserve">  </w:t>
@@ -24139,15 +23781,7 @@
         </w:rPr>
       </w:pPr>
       <w:r>
-        <w:t xml:space="preserve">Where x(t) is the state vector, u(t) is the input vector and f </w:t>
-      </w:r>
-      <w:proofErr w:type="gramStart"/>
-      <w:r>
-        <w:t>is</w:t>
-      </w:r>
-      <w:proofErr w:type="gramEnd"/>
-      <w:r>
-        <w:t xml:space="preserve"> the function that relates the derivates of the states to the states and inputs. This model can be linearized by, first selecting an operating point </w:t>
+        <w:t xml:space="preserve">Where x(t) is the state vector, u(t) is the input vector and f is the function that relates the derivates of the states to the states and inputs. This model can be linearized by, first selecting an operating point </w:t>
       </w:r>
       <m:oMath>
         <m:r>
@@ -25190,15 +24824,7 @@
         <w:t>buildup</w:t>
       </w:r>
       <w:r>
-        <w:t xml:space="preserve"> of bacteria, while temperatures above 60 [C] can cause scolding of the skin. The constraint for the upper two layers in the tank was chosen as 55 [C]. Notice that the max constraint for the lower layers was left as ‘infinite’. This has no effect on the </w:t>
-      </w:r>
-      <w:proofErr w:type="gramStart"/>
-      <w:r>
-        <w:t>controller, since</w:t>
-      </w:r>
-      <w:proofErr w:type="gramEnd"/>
-      <w:r>
-        <w:t xml:space="preserve"> the dynamics of the tank dictate that the upper layers (which are already constrained) will always have a higher temperature than the lower layers.</w:t>
+        <w:t xml:space="preserve"> of bacteria, while temperatures above 60 [C] can cause scolding of the skin. The constraint for the upper two layers in the tank was chosen as 55 [C]. Notice that the max constraint for the lower layers was left as ‘infinite’. This has no effect on the controller, since the dynamics of the tank dictate that the upper layers (which are already constrained) will always have a higher temperature than the lower layers.</w:t>
       </w:r>
     </w:p>
     <w:p/>
@@ -25307,15 +24933,7 @@
         <w:ind w:left="-90"/>
       </w:pPr>
       <w:r>
-        <w:t xml:space="preserve">The previous section detailed the design procedure of the model predictive controller. This section will present the analysis and the tests performed </w:t>
-      </w:r>
-      <w:proofErr w:type="gramStart"/>
-      <w:r>
-        <w:t>in order to</w:t>
-      </w:r>
-      <w:proofErr w:type="gramEnd"/>
-      <w:r>
-        <w:t xml:space="preserve"> ensure the stability and robustness. The figure below shows the summary of the tests performed and their outcomes. </w:t>
+        <w:t xml:space="preserve">The previous section detailed the design procedure of the model predictive controller. This section will present the analysis and the tests performed in order to ensure the stability and robustness. The figure below shows the summary of the tests performed and their outcomes. </w:t>
       </w:r>
     </w:p>
     <w:p/>
@@ -25648,15 +25266,7 @@
         <w:t>layers</w:t>
       </w:r>
       <w:r>
-        <w:t xml:space="preserve"> would prevent </w:t>
-      </w:r>
-      <w:proofErr w:type="gramStart"/>
-      <w:r>
-        <w:t>all of</w:t>
-      </w:r>
-      <w:proofErr w:type="gramEnd"/>
-      <w:r>
-        <w:t xml:space="preserve"> the </w:t>
+        <w:t xml:space="preserve"> would prevent all of the </w:t>
       </w:r>
       <w:r>
         <w:t xml:space="preserve">5 </w:t>
@@ -25701,9 +25311,8 @@
         <w:pStyle w:val="Heading1"/>
         <w:numPr>
           <w:ilvl w:val="0"/>
-          <w:numId w:val="20"/>
+          <w:numId w:val="35"/>
         </w:numPr>
-        <w:ind w:left="-90"/>
       </w:pPr>
       <w:bookmarkStart w:id="54" w:name="_Toc122083651"/>
       <w:r>
@@ -25739,6 +25348,7 @@
           <w:id w:val="428630631"/>
           <w:citation/>
         </w:sdtPr>
+        <w:sdtEndPr/>
         <w:sdtContent>
           <w:r>
             <w:fldChar w:fldCharType="begin"/>
@@ -25800,6 +25410,7 @@
           <w:id w:val="-138427482"/>
           <w:citation/>
         </w:sdtPr>
+        <w:sdtEndPr/>
         <w:sdtContent>
           <w:r>
             <w:fldChar w:fldCharType="begin"/>
@@ -25835,6 +25446,7 @@
           <w:id w:val="681630152"/>
           <w:citation/>
         </w:sdtPr>
+        <w:sdtEndPr/>
         <w:sdtContent>
           <w:r>
             <w:fldChar w:fldCharType="begin"/>
@@ -25864,6 +25476,7 @@
           <w:id w:val="-1893808615"/>
           <w:citation/>
         </w:sdtPr>
+        <w:sdtEndPr/>
         <w:sdtContent>
           <w:r>
             <w:fldChar w:fldCharType="begin"/>
@@ -26292,15 +25905,7 @@
     </w:p>
     <w:p>
       <w:r>
-        <w:t xml:space="preserve">The simulation results show that the controller </w:t>
-      </w:r>
-      <w:proofErr w:type="gramStart"/>
-      <w:r>
-        <w:t>is able to</w:t>
-      </w:r>
-      <w:proofErr w:type="gramEnd"/>
-      <w:r>
-        <w:t xml:space="preserve"> maintain the temperature at the desired value. The temperatures of the lower parts of the tank drop below 40 C due to the injection of cold water. However, the upper layers, from which DHW is drawn, remain at the desired temperature</w:t>
+        <w:t>The simulation results show that the controller is able to maintain the temperature at the desired value. The temperatures of the lower parts of the tank drop below 40 C due to the injection of cold water. However, the upper layers, from which DHW is drawn, remain at the desired temperature</w:t>
       </w:r>
     </w:p>
     <w:p>
@@ -26559,28 +26164,12 @@
         <w:t>The controller was designed with 2 goals in mind; The first is to satisfy the DHW with the setpoint temperature (In this case 40 [C]). The second goal was to achieve the first goal in an optimal manner, we defined optimality as prioritizing the heat pump (More efficient use of electric energy which contributes to minimizing the energy used in the system),</w:t>
       </w:r>
       <w:r>
-        <w:t xml:space="preserve"> </w:t>
-      </w:r>
-      <w:proofErr w:type="gramStart"/>
-      <w:r>
-        <w:t>and also</w:t>
-      </w:r>
-      <w:proofErr w:type="gramEnd"/>
-      <w:r>
-        <w:t xml:space="preserve"> prioritizing the heating of the upper layers (The upper layers are the ones from which DHW is drawn. When the upper layers are kept hot while the lower layers are allowed to cool down, this maintains the stratification of the tank and thereby maximizes the useful energy content of the tank. A mixed tank may contain “theoretically” the same amount of energy, but it’s not useful for DHW purposes). </w:t>
-      </w:r>
-    </w:p>
-    <w:p>
-      <w:r>
-        <w:t xml:space="preserve">With these 2 goals in mind, we can examine the results presented in the previous section. Figure 32 shows the temperatures inside the tank. The initial condition was 30 C while the setpoint was 40 C. </w:t>
-      </w:r>
-      <w:proofErr w:type="gramStart"/>
-      <w:r>
-        <w:t>It can be seen that the</w:t>
-      </w:r>
-      <w:proofErr w:type="gramEnd"/>
-      <w:r>
-        <w:t xml:space="preserve"> controller quickly brings the temperatures up to the setpoint and maintains it until the 1</w:t>
+        <w:t xml:space="preserve"> and also prioritizing the heating of the upper layers (The upper layers are the ones from which DHW is drawn. When the upper layers are kept hot while the lower layers are allowed to cool down, this maintains the stratification of the tank and thereby maximizes the useful energy content of the tank. A mixed tank may contain “theoretically” the same amount of energy, but it’s not useful for DHW purposes). </w:t>
+      </w:r>
+    </w:p>
+    <w:p>
+      <w:r>
+        <w:t>With these 2 goals in mind, we can examine the results presented in the previous section. Figure 32 shows the temperatures inside the tank. The initial condition was 30 C while the setpoint was 40 C. It can be seen that the controller quickly brings the temperatures up to the setpoint and maintains it until the 1</w:t>
       </w:r>
       <w:r>
         <w:rPr>
@@ -26790,50 +26379,21 @@
         <w:t xml:space="preserve"> MCU STM32L4 microcontroller. </w:t>
       </w:r>
       <w:r>
-        <w:t xml:space="preserve">The MCU communicate with the </w:t>
-      </w:r>
-      <w:proofErr w:type="spellStart"/>
-      <w:r>
-        <w:t>TinyPcio</w:t>
-      </w:r>
-      <w:proofErr w:type="spellEnd"/>
-      <w:r>
-        <w:t xml:space="preserve"> via I2</w:t>
+        <w:t>The MCU communicate with the TinyPcio via I2</w:t>
       </w:r>
       <w:r>
         <w:t>C</w:t>
       </w:r>
       <w:r>
-        <w:t xml:space="preserve"> where the </w:t>
-      </w:r>
-      <w:proofErr w:type="spellStart"/>
-      <w:r>
-        <w:t>TinyPco</w:t>
-      </w:r>
-      <w:proofErr w:type="spellEnd"/>
-      <w:r>
-        <w:t xml:space="preserve"> sets the MCU's output via output register and the MCU pushes the measurement data every second to the </w:t>
-      </w:r>
-      <w:proofErr w:type="spellStart"/>
-      <w:r>
-        <w:t>TinyPico</w:t>
-      </w:r>
-      <w:proofErr w:type="spellEnd"/>
-      <w:r>
-        <w:t xml:space="preserve"> via the input register.</w:t>
+        <w:t xml:space="preserve"> where the TinyPco sets the MCU's output via output register and the MCU pushes the measurement data every second to the TinyPico via the input register.</w:t>
       </w:r>
     </w:p>
     <w:p>
       <w:r>
         <w:t xml:space="preserve">Between the </w:t>
       </w:r>
-      <w:proofErr w:type="spellStart"/>
-      <w:r>
-        <w:t>TinyPico</w:t>
-      </w:r>
-      <w:proofErr w:type="spellEnd"/>
-      <w:r>
-        <w:t xml:space="preserve"> microcontroller </w:t>
+      <w:r>
+        <w:t xml:space="preserve">TinyPico microcontroller </w:t>
       </w:r>
       <w:r>
         <w:t>and the Raspberry Pi, a WIFI connection is established. MQTT protocol is used to pass the sensor measurements and setpoints.</w:t>
@@ -26883,15 +26443,7 @@
         <w:t>allows to</w:t>
       </w:r>
       <w:r>
-        <w:t xml:space="preserve"> develop algorithms that run standalone on Raspberry Pi. The support package extends Simulink with blocks to drive Raspberry </w:t>
-      </w:r>
-      <w:proofErr w:type="gramStart"/>
-      <w:r>
-        <w:t>Pi  I</w:t>
-      </w:r>
-      <w:proofErr w:type="gramEnd"/>
-      <w:r>
-        <w:t xml:space="preserve">/O and read and write data from them. After creating </w:t>
+        <w:t xml:space="preserve"> develop algorithms that run standalone on Raspberry Pi. The support package extends Simulink with blocks to drive Raspberry Pi  I/O and read and write data from them. After creating </w:t>
       </w:r>
       <w:r>
         <w:t>the</w:t>
@@ -26914,15 +26466,7 @@
     </w:p>
     <w:p>
       <w:r>
-        <w:t xml:space="preserve">The procedure to generate a C++ code and deploy it on the target </w:t>
-      </w:r>
-      <w:proofErr w:type="spellStart"/>
-      <w:r>
-        <w:t>Raspberri</w:t>
-      </w:r>
-      <w:proofErr w:type="spellEnd"/>
-      <w:r>
-        <w:t xml:space="preserve"> will not be listed in detail </w:t>
+        <w:t xml:space="preserve">The procedure to generate a C++ code and deploy it on the target Raspberri will not be listed in detail </w:t>
       </w:r>
       <w:r>
         <w:t>in this document</w:t>
@@ -26935,6 +26479,7 @@
           <w:id w:val="-589241084"/>
           <w:citation/>
         </w:sdtPr>
+        <w:sdtEndPr/>
         <w:sdtContent>
           <w:r>
             <w:fldChar w:fldCharType="begin"/>
@@ -27046,21 +26591,14 @@
     </w:p>
     <w:p>
       <w:r>
-        <w:t xml:space="preserve">The complete code is available at the </w:t>
-      </w:r>
-      <w:proofErr w:type="spellStart"/>
-      <w:r>
-        <w:t>Github</w:t>
-      </w:r>
-      <w:proofErr w:type="spellEnd"/>
-      <w:r>
-        <w:t xml:space="preserve"> repository </w:t>
+        <w:t xml:space="preserve">The complete code is available at the Github repository </w:t>
       </w:r>
       <w:sdt>
         <w:sdtPr>
           <w:id w:val="-616365921"/>
           <w:citation/>
         </w:sdtPr>
+        <w:sdtEndPr/>
         <w:sdtContent>
           <w:r>
             <w:fldChar w:fldCharType="begin"/>
@@ -27092,15 +26630,7 @@
         <w:t>repository</w:t>
       </w:r>
       <w:r>
-        <w:t xml:space="preserve">, a separate documentation explains in step-by-step guide </w:t>
-      </w:r>
-      <w:proofErr w:type="gramStart"/>
-      <w:r>
-        <w:t>how  to</w:t>
-      </w:r>
-      <w:proofErr w:type="gramEnd"/>
-      <w:r>
-        <w:t xml:space="preserve"> deploy the controller on raspberry pi hardware.</w:t>
+        <w:t>, a separate documentation explains in step-by-step guide how  to deploy the controller on raspberry pi hardware.</w:t>
       </w:r>
     </w:p>
     <w:p>
@@ -27219,6 +26749,7 @@
             <w:id w:val="111145805"/>
             <w:bibliography/>
           </w:sdtPr>
+          <w:sdtEndPr/>
           <w:sdtContent>
             <w:p>
               <w:pPr>
@@ -28953,15 +28484,7 @@
         <w:annotationRef/>
       </w:r>
       <w:r>
-        <w:t xml:space="preserve">This is a general scheme for an MPC. Can you fill in the specific parameters for the </w:t>
-      </w:r>
-      <w:proofErr w:type="gramStart"/>
-      <w:r>
-        <w:t>open source</w:t>
-      </w:r>
-      <w:proofErr w:type="gramEnd"/>
-      <w:r>
-        <w:t xml:space="preserve"> controller?</w:t>
+        <w:t>This is a general scheme for an MPC. Can you fill in the specific parameters for the open source controller?</w:t>
       </w:r>
     </w:p>
   </w:comment>
@@ -29115,23 +28638,7 @@
         <w:pStyle w:val="CommentText"/>
       </w:pPr>
       <w:r>
-        <w:t xml:space="preserve">I see only </w:t>
-      </w:r>
-      <w:proofErr w:type="spellStart"/>
-      <w:r>
-        <w:t>heatpump</w:t>
-      </w:r>
-      <w:proofErr w:type="spellEnd"/>
-      <w:r>
-        <w:t xml:space="preserve"> </w:t>
-      </w:r>
-      <w:proofErr w:type="spellStart"/>
-      <w:r>
-        <w:t>prestations</w:t>
-      </w:r>
-      <w:proofErr w:type="spellEnd"/>
-      <w:r>
-        <w:t>, no energy usage simulations (Watts or kWh)</w:t>
+        <w:t>I see only heatpump prestations, no energy usage simulations (Watts or kWh)</w:t>
       </w:r>
     </w:p>
   </w:comment>
@@ -30932,9 +30439,9 @@
     </w:lvl>
   </w:abstractNum>
   <w:abstractNum w:abstractNumId="15" w15:restartNumberingAfterBreak="0">
-    <w:nsid w:val="254F1048"/>
+    <w:nsid w:val="22391341"/>
     <w:multiLevelType w:val="hybridMultilevel"/>
-    <w:tmpl w:val="C0200D2A"/>
+    <w:tmpl w:val="C192B504"/>
     <w:lvl w:ilvl="0" w:tplc="20000001">
       <w:start w:val="1"/>
       <w:numFmt w:val="bullet"/>
@@ -31045,9 +30552,9 @@
     </w:lvl>
   </w:abstractNum>
   <w:abstractNum w:abstractNumId="16" w15:restartNumberingAfterBreak="0">
-    <w:nsid w:val="2810211A"/>
+    <w:nsid w:val="254F1048"/>
     <w:multiLevelType w:val="hybridMultilevel"/>
-    <w:tmpl w:val="49140B54"/>
+    <w:tmpl w:val="C0200D2A"/>
     <w:lvl w:ilvl="0" w:tplc="20000001">
       <w:start w:val="1"/>
       <w:numFmt w:val="bullet"/>
@@ -31158,9 +30665,9 @@
     </w:lvl>
   </w:abstractNum>
   <w:abstractNum w:abstractNumId="17" w15:restartNumberingAfterBreak="0">
-    <w:nsid w:val="28F0401D"/>
+    <w:nsid w:val="2810211A"/>
     <w:multiLevelType w:val="hybridMultilevel"/>
-    <w:tmpl w:val="B6125A0E"/>
+    <w:tmpl w:val="49140B54"/>
     <w:lvl w:ilvl="0" w:tplc="20000001">
       <w:start w:val="1"/>
       <w:numFmt w:val="bullet"/>
@@ -31271,16 +30778,16 @@
     </w:lvl>
   </w:abstractNum>
   <w:abstractNum w:abstractNumId="18" w15:restartNumberingAfterBreak="0">
-    <w:nsid w:val="299E41DC"/>
+    <w:nsid w:val="28F0401D"/>
     <w:multiLevelType w:val="hybridMultilevel"/>
-    <w:tmpl w:val="CF2AFA32"/>
+    <w:tmpl w:val="B6125A0E"/>
     <w:lvl w:ilvl="0" w:tplc="20000001">
       <w:start w:val="1"/>
       <w:numFmt w:val="bullet"/>
       <w:lvlText w:val=""/>
       <w:lvlJc w:val="left"/>
       <w:pPr>
-        <w:ind w:left="9360" w:hanging="360"/>
+        <w:ind w:left="720" w:hanging="360"/>
       </w:pPr>
       <w:rPr>
         <w:rFonts w:ascii="Symbol" w:hAnsi="Symbol" w:hint="default"/>
@@ -31292,7 +30799,7 @@
       <w:lvlText w:val="o"/>
       <w:lvlJc w:val="left"/>
       <w:pPr>
-        <w:ind w:left="10080" w:hanging="360"/>
+        <w:ind w:left="1440" w:hanging="360"/>
       </w:pPr>
       <w:rPr>
         <w:rFonts w:ascii="Courier New" w:hAnsi="Courier New" w:cs="Courier New" w:hint="default"/>
@@ -31304,7 +30811,7 @@
       <w:lvlText w:val=""/>
       <w:lvlJc w:val="left"/>
       <w:pPr>
-        <w:ind w:left="10800" w:hanging="360"/>
+        <w:ind w:left="2160" w:hanging="360"/>
       </w:pPr>
       <w:rPr>
         <w:rFonts w:ascii="Wingdings" w:hAnsi="Wingdings" w:hint="default"/>
@@ -31316,7 +30823,7 @@
       <w:lvlText w:val=""/>
       <w:lvlJc w:val="left"/>
       <w:pPr>
-        <w:ind w:left="11520" w:hanging="360"/>
+        <w:ind w:left="2880" w:hanging="360"/>
       </w:pPr>
       <w:rPr>
         <w:rFonts w:ascii="Symbol" w:hAnsi="Symbol" w:hint="default"/>
@@ -31328,7 +30835,7 @@
       <w:lvlText w:val="o"/>
       <w:lvlJc w:val="left"/>
       <w:pPr>
-        <w:ind w:left="12240" w:hanging="360"/>
+        <w:ind w:left="3600" w:hanging="360"/>
       </w:pPr>
       <w:rPr>
         <w:rFonts w:ascii="Courier New" w:hAnsi="Courier New" w:cs="Courier New" w:hint="default"/>
@@ -31340,7 +30847,7 @@
       <w:lvlText w:val=""/>
       <w:lvlJc w:val="left"/>
       <w:pPr>
-        <w:ind w:left="12960" w:hanging="360"/>
+        <w:ind w:left="4320" w:hanging="360"/>
       </w:pPr>
       <w:rPr>
         <w:rFonts w:ascii="Wingdings" w:hAnsi="Wingdings" w:hint="default"/>
@@ -31352,7 +30859,7 @@
       <w:lvlText w:val=""/>
       <w:lvlJc w:val="left"/>
       <w:pPr>
-        <w:ind w:left="13680" w:hanging="360"/>
+        <w:ind w:left="5040" w:hanging="360"/>
       </w:pPr>
       <w:rPr>
         <w:rFonts w:ascii="Symbol" w:hAnsi="Symbol" w:hint="default"/>
@@ -31364,7 +30871,7 @@
       <w:lvlText w:val="o"/>
       <w:lvlJc w:val="left"/>
       <w:pPr>
-        <w:ind w:left="14400" w:hanging="360"/>
+        <w:ind w:left="5760" w:hanging="360"/>
       </w:pPr>
       <w:rPr>
         <w:rFonts w:ascii="Courier New" w:hAnsi="Courier New" w:cs="Courier New" w:hint="default"/>
@@ -31376,7 +30883,7 @@
       <w:lvlText w:val=""/>
       <w:lvlJc w:val="left"/>
       <w:pPr>
-        <w:ind w:left="15120" w:hanging="360"/>
+        <w:ind w:left="6480" w:hanging="360"/>
       </w:pPr>
       <w:rPr>
         <w:rFonts w:ascii="Wingdings" w:hAnsi="Wingdings" w:hint="default"/>
@@ -31384,16 +30891,16 @@
     </w:lvl>
   </w:abstractNum>
   <w:abstractNum w:abstractNumId="19" w15:restartNumberingAfterBreak="0">
-    <w:nsid w:val="29A02625"/>
+    <w:nsid w:val="299E41DC"/>
     <w:multiLevelType w:val="hybridMultilevel"/>
-    <w:tmpl w:val="076AC060"/>
+    <w:tmpl w:val="CF2AFA32"/>
     <w:lvl w:ilvl="0" w:tplc="20000001">
       <w:start w:val="1"/>
       <w:numFmt w:val="bullet"/>
       <w:lvlText w:val=""/>
       <w:lvlJc w:val="left"/>
       <w:pPr>
-        <w:ind w:left="3600" w:hanging="360"/>
+        <w:ind w:left="9360" w:hanging="360"/>
       </w:pPr>
       <w:rPr>
         <w:rFonts w:ascii="Symbol" w:hAnsi="Symbol" w:hint="default"/>
@@ -31405,7 +30912,7 @@
       <w:lvlText w:val="o"/>
       <w:lvlJc w:val="left"/>
       <w:pPr>
-        <w:ind w:left="4320" w:hanging="360"/>
+        <w:ind w:left="10080" w:hanging="360"/>
       </w:pPr>
       <w:rPr>
         <w:rFonts w:ascii="Courier New" w:hAnsi="Courier New" w:cs="Courier New" w:hint="default"/>
@@ -31417,7 +30924,7 @@
       <w:lvlText w:val=""/>
       <w:lvlJc w:val="left"/>
       <w:pPr>
-        <w:ind w:left="5040" w:hanging="360"/>
+        <w:ind w:left="10800" w:hanging="360"/>
       </w:pPr>
       <w:rPr>
         <w:rFonts w:ascii="Wingdings" w:hAnsi="Wingdings" w:hint="default"/>
@@ -31429,7 +30936,7 @@
       <w:lvlText w:val=""/>
       <w:lvlJc w:val="left"/>
       <w:pPr>
-        <w:ind w:left="5760" w:hanging="360"/>
+        <w:ind w:left="11520" w:hanging="360"/>
       </w:pPr>
       <w:rPr>
         <w:rFonts w:ascii="Symbol" w:hAnsi="Symbol" w:hint="default"/>
@@ -31441,7 +30948,7 @@
       <w:lvlText w:val="o"/>
       <w:lvlJc w:val="left"/>
       <w:pPr>
-        <w:ind w:left="6480" w:hanging="360"/>
+        <w:ind w:left="12240" w:hanging="360"/>
       </w:pPr>
       <w:rPr>
         <w:rFonts w:ascii="Courier New" w:hAnsi="Courier New" w:cs="Courier New" w:hint="default"/>
@@ -31453,7 +30960,7 @@
       <w:lvlText w:val=""/>
       <w:lvlJc w:val="left"/>
       <w:pPr>
-        <w:ind w:left="7200" w:hanging="360"/>
+        <w:ind w:left="12960" w:hanging="360"/>
       </w:pPr>
       <w:rPr>
         <w:rFonts w:ascii="Wingdings" w:hAnsi="Wingdings" w:hint="default"/>
@@ -31465,7 +30972,7 @@
       <w:lvlText w:val=""/>
       <w:lvlJc w:val="left"/>
       <w:pPr>
-        <w:ind w:left="7920" w:hanging="360"/>
+        <w:ind w:left="13680" w:hanging="360"/>
       </w:pPr>
       <w:rPr>
         <w:rFonts w:ascii="Symbol" w:hAnsi="Symbol" w:hint="default"/>
@@ -31477,7 +30984,7 @@
       <w:lvlText w:val="o"/>
       <w:lvlJc w:val="left"/>
       <w:pPr>
-        <w:ind w:left="8640" w:hanging="360"/>
+        <w:ind w:left="14400" w:hanging="360"/>
       </w:pPr>
       <w:rPr>
         <w:rFonts w:ascii="Courier New" w:hAnsi="Courier New" w:cs="Courier New" w:hint="default"/>
@@ -31489,7 +30996,7 @@
       <w:lvlText w:val=""/>
       <w:lvlJc w:val="left"/>
       <w:pPr>
-        <w:ind w:left="9360" w:hanging="360"/>
+        <w:ind w:left="15120" w:hanging="360"/>
       </w:pPr>
       <w:rPr>
         <w:rFonts w:ascii="Wingdings" w:hAnsi="Wingdings" w:hint="default"/>
@@ -31497,16 +31004,16 @@
     </w:lvl>
   </w:abstractNum>
   <w:abstractNum w:abstractNumId="20" w15:restartNumberingAfterBreak="0">
-    <w:nsid w:val="29DF1B3F"/>
+    <w:nsid w:val="29A02625"/>
     <w:multiLevelType w:val="hybridMultilevel"/>
-    <w:tmpl w:val="F43C4F66"/>
+    <w:tmpl w:val="076AC060"/>
     <w:lvl w:ilvl="0" w:tplc="20000001">
       <w:start w:val="1"/>
       <w:numFmt w:val="bullet"/>
       <w:lvlText w:val=""/>
       <w:lvlJc w:val="left"/>
       <w:pPr>
-        <w:ind w:left="720" w:hanging="360"/>
+        <w:ind w:left="3600" w:hanging="360"/>
       </w:pPr>
       <w:rPr>
         <w:rFonts w:ascii="Symbol" w:hAnsi="Symbol" w:hint="default"/>
@@ -31518,7 +31025,7 @@
       <w:lvlText w:val="o"/>
       <w:lvlJc w:val="left"/>
       <w:pPr>
-        <w:ind w:left="1440" w:hanging="360"/>
+        <w:ind w:left="4320" w:hanging="360"/>
       </w:pPr>
       <w:rPr>
         <w:rFonts w:ascii="Courier New" w:hAnsi="Courier New" w:cs="Courier New" w:hint="default"/>
@@ -31530,7 +31037,7 @@
       <w:lvlText w:val=""/>
       <w:lvlJc w:val="left"/>
       <w:pPr>
-        <w:ind w:left="2160" w:hanging="360"/>
+        <w:ind w:left="5040" w:hanging="360"/>
       </w:pPr>
       <w:rPr>
         <w:rFonts w:ascii="Wingdings" w:hAnsi="Wingdings" w:hint="default"/>
@@ -31542,7 +31049,7 @@
       <w:lvlText w:val=""/>
       <w:lvlJc w:val="left"/>
       <w:pPr>
-        <w:ind w:left="2880" w:hanging="360"/>
+        <w:ind w:left="5760" w:hanging="360"/>
       </w:pPr>
       <w:rPr>
         <w:rFonts w:ascii="Symbol" w:hAnsi="Symbol" w:hint="default"/>
@@ -31554,7 +31061,7 @@
       <w:lvlText w:val="o"/>
       <w:lvlJc w:val="left"/>
       <w:pPr>
-        <w:ind w:left="3600" w:hanging="360"/>
+        <w:ind w:left="6480" w:hanging="360"/>
       </w:pPr>
       <w:rPr>
         <w:rFonts w:ascii="Courier New" w:hAnsi="Courier New" w:cs="Courier New" w:hint="default"/>
@@ -31566,7 +31073,7 @@
       <w:lvlText w:val=""/>
       <w:lvlJc w:val="left"/>
       <w:pPr>
-        <w:ind w:left="4320" w:hanging="360"/>
+        <w:ind w:left="7200" w:hanging="360"/>
       </w:pPr>
       <w:rPr>
         <w:rFonts w:ascii="Wingdings" w:hAnsi="Wingdings" w:hint="default"/>
@@ -31578,7 +31085,7 @@
       <w:lvlText w:val=""/>
       <w:lvlJc w:val="left"/>
       <w:pPr>
-        <w:ind w:left="5040" w:hanging="360"/>
+        <w:ind w:left="7920" w:hanging="360"/>
       </w:pPr>
       <w:rPr>
         <w:rFonts w:ascii="Symbol" w:hAnsi="Symbol" w:hint="default"/>
@@ -31590,7 +31097,7 @@
       <w:lvlText w:val="o"/>
       <w:lvlJc w:val="left"/>
       <w:pPr>
-        <w:ind w:left="5760" w:hanging="360"/>
+        <w:ind w:left="8640" w:hanging="360"/>
       </w:pPr>
       <w:rPr>
         <w:rFonts w:ascii="Courier New" w:hAnsi="Courier New" w:cs="Courier New" w:hint="default"/>
@@ -31602,7 +31109,7 @@
       <w:lvlText w:val=""/>
       <w:lvlJc w:val="left"/>
       <w:pPr>
-        <w:ind w:left="6480" w:hanging="360"/>
+        <w:ind w:left="9360" w:hanging="360"/>
       </w:pPr>
       <w:rPr>
         <w:rFonts w:ascii="Wingdings" w:hAnsi="Wingdings" w:hint="default"/>
@@ -31610,9 +31117,9 @@
     </w:lvl>
   </w:abstractNum>
   <w:abstractNum w:abstractNumId="21" w15:restartNumberingAfterBreak="0">
-    <w:nsid w:val="2CD46B55"/>
+    <w:nsid w:val="29DF1B3F"/>
     <w:multiLevelType w:val="hybridMultilevel"/>
-    <w:tmpl w:val="DFECE22E"/>
+    <w:tmpl w:val="F43C4F66"/>
     <w:lvl w:ilvl="0" w:tplc="20000001">
       <w:start w:val="1"/>
       <w:numFmt w:val="bullet"/>
@@ -31723,6 +31230,119 @@
     </w:lvl>
   </w:abstractNum>
   <w:abstractNum w:abstractNumId="22" w15:restartNumberingAfterBreak="0">
+    <w:nsid w:val="2CD46B55"/>
+    <w:multiLevelType w:val="hybridMultilevel"/>
+    <w:tmpl w:val="DFECE22E"/>
+    <w:lvl w:ilvl="0" w:tplc="20000001">
+      <w:start w:val="1"/>
+      <w:numFmt w:val="bullet"/>
+      <w:lvlText w:val=""/>
+      <w:lvlJc w:val="left"/>
+      <w:pPr>
+        <w:ind w:left="720" w:hanging="360"/>
+      </w:pPr>
+      <w:rPr>
+        <w:rFonts w:ascii="Symbol" w:hAnsi="Symbol" w:hint="default"/>
+      </w:rPr>
+    </w:lvl>
+    <w:lvl w:ilvl="1" w:tplc="20000003" w:tentative="1">
+      <w:start w:val="1"/>
+      <w:numFmt w:val="bullet"/>
+      <w:lvlText w:val="o"/>
+      <w:lvlJc w:val="left"/>
+      <w:pPr>
+        <w:ind w:left="1440" w:hanging="360"/>
+      </w:pPr>
+      <w:rPr>
+        <w:rFonts w:ascii="Courier New" w:hAnsi="Courier New" w:cs="Courier New" w:hint="default"/>
+      </w:rPr>
+    </w:lvl>
+    <w:lvl w:ilvl="2" w:tplc="20000005" w:tentative="1">
+      <w:start w:val="1"/>
+      <w:numFmt w:val="bullet"/>
+      <w:lvlText w:val=""/>
+      <w:lvlJc w:val="left"/>
+      <w:pPr>
+        <w:ind w:left="2160" w:hanging="360"/>
+      </w:pPr>
+      <w:rPr>
+        <w:rFonts w:ascii="Wingdings" w:hAnsi="Wingdings" w:hint="default"/>
+      </w:rPr>
+    </w:lvl>
+    <w:lvl w:ilvl="3" w:tplc="20000001" w:tentative="1">
+      <w:start w:val="1"/>
+      <w:numFmt w:val="bullet"/>
+      <w:lvlText w:val=""/>
+      <w:lvlJc w:val="left"/>
+      <w:pPr>
+        <w:ind w:left="2880" w:hanging="360"/>
+      </w:pPr>
+      <w:rPr>
+        <w:rFonts w:ascii="Symbol" w:hAnsi="Symbol" w:hint="default"/>
+      </w:rPr>
+    </w:lvl>
+    <w:lvl w:ilvl="4" w:tplc="20000003" w:tentative="1">
+      <w:start w:val="1"/>
+      <w:numFmt w:val="bullet"/>
+      <w:lvlText w:val="o"/>
+      <w:lvlJc w:val="left"/>
+      <w:pPr>
+        <w:ind w:left="3600" w:hanging="360"/>
+      </w:pPr>
+      <w:rPr>
+        <w:rFonts w:ascii="Courier New" w:hAnsi="Courier New" w:cs="Courier New" w:hint="default"/>
+      </w:rPr>
+    </w:lvl>
+    <w:lvl w:ilvl="5" w:tplc="20000005" w:tentative="1">
+      <w:start w:val="1"/>
+      <w:numFmt w:val="bullet"/>
+      <w:lvlText w:val=""/>
+      <w:lvlJc w:val="left"/>
+      <w:pPr>
+        <w:ind w:left="4320" w:hanging="360"/>
+      </w:pPr>
+      <w:rPr>
+        <w:rFonts w:ascii="Wingdings" w:hAnsi="Wingdings" w:hint="default"/>
+      </w:rPr>
+    </w:lvl>
+    <w:lvl w:ilvl="6" w:tplc="20000001" w:tentative="1">
+      <w:start w:val="1"/>
+      <w:numFmt w:val="bullet"/>
+      <w:lvlText w:val=""/>
+      <w:lvlJc w:val="left"/>
+      <w:pPr>
+        <w:ind w:left="5040" w:hanging="360"/>
+      </w:pPr>
+      <w:rPr>
+        <w:rFonts w:ascii="Symbol" w:hAnsi="Symbol" w:hint="default"/>
+      </w:rPr>
+    </w:lvl>
+    <w:lvl w:ilvl="7" w:tplc="20000003" w:tentative="1">
+      <w:start w:val="1"/>
+      <w:numFmt w:val="bullet"/>
+      <w:lvlText w:val="o"/>
+      <w:lvlJc w:val="left"/>
+      <w:pPr>
+        <w:ind w:left="5760" w:hanging="360"/>
+      </w:pPr>
+      <w:rPr>
+        <w:rFonts w:ascii="Courier New" w:hAnsi="Courier New" w:cs="Courier New" w:hint="default"/>
+      </w:rPr>
+    </w:lvl>
+    <w:lvl w:ilvl="8" w:tplc="20000005" w:tentative="1">
+      <w:start w:val="1"/>
+      <w:numFmt w:val="bullet"/>
+      <w:lvlText w:val=""/>
+      <w:lvlJc w:val="left"/>
+      <w:pPr>
+        <w:ind w:left="6480" w:hanging="360"/>
+      </w:pPr>
+      <w:rPr>
+        <w:rFonts w:ascii="Wingdings" w:hAnsi="Wingdings" w:hint="default"/>
+      </w:rPr>
+    </w:lvl>
+  </w:abstractNum>
+  <w:abstractNum w:abstractNumId="23" w15:restartNumberingAfterBreak="0">
     <w:nsid w:val="32843076"/>
     <w:multiLevelType w:val="multilevel"/>
     <w:tmpl w:val="C8062C92"/>
@@ -31835,7 +31455,7 @@
       </w:rPr>
     </w:lvl>
   </w:abstractNum>
-  <w:abstractNum w:abstractNumId="23" w15:restartNumberingAfterBreak="0">
+  <w:abstractNum w:abstractNumId="24" w15:restartNumberingAfterBreak="0">
     <w:nsid w:val="3CEC5F98"/>
     <w:multiLevelType w:val="hybridMultilevel"/>
     <w:tmpl w:val="43C2DA02"/>
@@ -31924,7 +31544,7 @@
       </w:pPr>
     </w:lvl>
   </w:abstractNum>
-  <w:abstractNum w:abstractNumId="24" w15:restartNumberingAfterBreak="0">
+  <w:abstractNum w:abstractNumId="25" w15:restartNumberingAfterBreak="0">
     <w:nsid w:val="4B3E4F23"/>
     <w:multiLevelType w:val="hybridMultilevel"/>
     <w:tmpl w:val="81C61AEC"/>
@@ -32037,7 +31657,7 @@
       </w:rPr>
     </w:lvl>
   </w:abstractNum>
-  <w:abstractNum w:abstractNumId="25" w15:restartNumberingAfterBreak="0">
+  <w:abstractNum w:abstractNumId="26" w15:restartNumberingAfterBreak="0">
     <w:nsid w:val="4DC367F9"/>
     <w:multiLevelType w:val="multilevel"/>
     <w:tmpl w:val="F63A9CA6"/>
@@ -32150,7 +31770,7 @@
       </w:rPr>
     </w:lvl>
   </w:abstractNum>
-  <w:abstractNum w:abstractNumId="26" w15:restartNumberingAfterBreak="0">
+  <w:abstractNum w:abstractNumId="27" w15:restartNumberingAfterBreak="0">
     <w:nsid w:val="4E4E4E4E"/>
     <w:multiLevelType w:val="hybridMultilevel"/>
     <w:tmpl w:val="8C2A9390"/>
@@ -32263,7 +31883,7 @@
       </w:rPr>
     </w:lvl>
   </w:abstractNum>
-  <w:abstractNum w:abstractNumId="27" w15:restartNumberingAfterBreak="0">
+  <w:abstractNum w:abstractNumId="28" w15:restartNumberingAfterBreak="0">
     <w:nsid w:val="57076F0C"/>
     <w:multiLevelType w:val="hybridMultilevel"/>
     <w:tmpl w:val="7974B9CA"/>
@@ -32376,7 +31996,7 @@
       </w:rPr>
     </w:lvl>
   </w:abstractNum>
-  <w:abstractNum w:abstractNumId="28" w15:restartNumberingAfterBreak="0">
+  <w:abstractNum w:abstractNumId="29" w15:restartNumberingAfterBreak="0">
     <w:nsid w:val="5CE747B8"/>
     <w:multiLevelType w:val="hybridMultilevel"/>
     <w:tmpl w:val="41D85698"/>
@@ -32489,7 +32109,7 @@
       </w:rPr>
     </w:lvl>
   </w:abstractNum>
-  <w:abstractNum w:abstractNumId="29" w15:restartNumberingAfterBreak="0">
+  <w:abstractNum w:abstractNumId="30" w15:restartNumberingAfterBreak="0">
     <w:nsid w:val="63E21FFB"/>
     <w:multiLevelType w:val="hybridMultilevel"/>
     <w:tmpl w:val="34561140"/>
@@ -32602,7 +32222,7 @@
       </w:rPr>
     </w:lvl>
   </w:abstractNum>
-  <w:abstractNum w:abstractNumId="30" w15:restartNumberingAfterBreak="0">
+  <w:abstractNum w:abstractNumId="31" w15:restartNumberingAfterBreak="0">
     <w:nsid w:val="6B1960AE"/>
     <w:multiLevelType w:val="hybridMultilevel"/>
     <w:tmpl w:val="A2B0D904"/>
@@ -32715,7 +32335,7 @@
       </w:rPr>
     </w:lvl>
   </w:abstractNum>
-  <w:abstractNum w:abstractNumId="31" w15:restartNumberingAfterBreak="0">
+  <w:abstractNum w:abstractNumId="32" w15:restartNumberingAfterBreak="0">
     <w:nsid w:val="724515F9"/>
     <w:multiLevelType w:val="hybridMultilevel"/>
     <w:tmpl w:val="508682DE"/>
@@ -32828,7 +32448,7 @@
       </w:rPr>
     </w:lvl>
   </w:abstractNum>
-  <w:abstractNum w:abstractNumId="32" w15:restartNumberingAfterBreak="0">
+  <w:abstractNum w:abstractNumId="33" w15:restartNumberingAfterBreak="0">
     <w:nsid w:val="732C2950"/>
     <w:multiLevelType w:val="multilevel"/>
     <w:tmpl w:val="31420610"/>
@@ -32941,7 +32561,7 @@
       </w:rPr>
     </w:lvl>
   </w:abstractNum>
-  <w:abstractNum w:abstractNumId="33" w15:restartNumberingAfterBreak="0">
+  <w:abstractNum w:abstractNumId="34" w15:restartNumberingAfterBreak="0">
     <w:nsid w:val="73FE19D7"/>
     <w:multiLevelType w:val="hybridMultilevel"/>
     <w:tmpl w:val="F03A7544"/>
@@ -33054,7 +32674,7 @@
       </w:rPr>
     </w:lvl>
   </w:abstractNum>
-  <w:abstractNum w:abstractNumId="34" w15:restartNumberingAfterBreak="0">
+  <w:abstractNum w:abstractNumId="35" w15:restartNumberingAfterBreak="0">
     <w:nsid w:val="78465F74"/>
     <w:multiLevelType w:val="multilevel"/>
     <w:tmpl w:val="507E5EE8"/>
@@ -33168,7 +32788,7 @@
     </w:lvl>
   </w:abstractNum>
   <w:num w:numId="1">
-    <w:abstractNumId w:val="23"/>
+    <w:abstractNumId w:val="24"/>
   </w:num>
   <w:num w:numId="2">
     <w:abstractNumId w:val="6"/>
@@ -33177,55 +32797,55 @@
     <w:abstractNumId w:val="0"/>
   </w:num>
   <w:num w:numId="4">
-    <w:abstractNumId w:val="29"/>
+    <w:abstractNumId w:val="30"/>
   </w:num>
   <w:num w:numId="5">
     <w:abstractNumId w:val="12"/>
   </w:num>
   <w:num w:numId="6">
-    <w:abstractNumId w:val="27"/>
+    <w:abstractNumId w:val="28"/>
   </w:num>
   <w:num w:numId="7">
     <w:abstractNumId w:val="11"/>
   </w:num>
   <w:num w:numId="8">
-    <w:abstractNumId w:val="15"/>
+    <w:abstractNumId w:val="16"/>
   </w:num>
   <w:num w:numId="9">
     <w:abstractNumId w:val="10"/>
   </w:num>
   <w:num w:numId="10">
-    <w:abstractNumId w:val="20"/>
+    <w:abstractNumId w:val="21"/>
   </w:num>
   <w:num w:numId="11">
-    <w:abstractNumId w:val="26"/>
+    <w:abstractNumId w:val="27"/>
   </w:num>
   <w:num w:numId="12">
-    <w:abstractNumId w:val="30"/>
+    <w:abstractNumId w:val="31"/>
   </w:num>
   <w:num w:numId="13">
-    <w:abstractNumId w:val="22"/>
+    <w:abstractNumId w:val="23"/>
   </w:num>
   <w:num w:numId="14">
-    <w:abstractNumId w:val="16"/>
+    <w:abstractNumId w:val="17"/>
   </w:num>
   <w:num w:numId="15">
-    <w:abstractNumId w:val="17"/>
+    <w:abstractNumId w:val="18"/>
   </w:num>
   <w:num w:numId="16">
     <w:abstractNumId w:val="8"/>
   </w:num>
   <w:num w:numId="17">
-    <w:abstractNumId w:val="32"/>
+    <w:abstractNumId w:val="33"/>
   </w:num>
   <w:num w:numId="18">
     <w:abstractNumId w:val="4"/>
   </w:num>
   <w:num w:numId="19">
-    <w:abstractNumId w:val="24"/>
+    <w:abstractNumId w:val="25"/>
   </w:num>
   <w:num w:numId="20">
-    <w:abstractNumId w:val="34"/>
+    <w:abstractNumId w:val="35"/>
   </w:num>
   <w:num w:numId="21">
     <w:abstractNumId w:val="9"/>
@@ -33234,16 +32854,16 @@
     <w:abstractNumId w:val="1"/>
   </w:num>
   <w:num w:numId="23">
-    <w:abstractNumId w:val="19"/>
+    <w:abstractNumId w:val="20"/>
   </w:num>
   <w:num w:numId="24">
     <w:abstractNumId w:val="14"/>
   </w:num>
   <w:num w:numId="25">
-    <w:abstractNumId w:val="18"/>
+    <w:abstractNumId w:val="19"/>
   </w:num>
   <w:num w:numId="26">
-    <w:abstractNumId w:val="28"/>
+    <w:abstractNumId w:val="29"/>
   </w:num>
   <w:num w:numId="27">
     <w:abstractNumId w:val="2"/>
@@ -33252,13 +32872,13 @@
     <w:abstractNumId w:val="3"/>
   </w:num>
   <w:num w:numId="29">
-    <w:abstractNumId w:val="33"/>
+    <w:abstractNumId w:val="34"/>
   </w:num>
   <w:num w:numId="30">
     <w:abstractNumId w:val="5"/>
   </w:num>
   <w:num w:numId="31">
-    <w:abstractNumId w:val="21"/>
+    <w:abstractNumId w:val="22"/>
   </w:num>
   <w:num w:numId="32">
     <w:abstractNumId w:val="13"/>
@@ -33267,10 +32887,13 @@
     <w:abstractNumId w:val="7"/>
   </w:num>
   <w:num w:numId="34">
-    <w:abstractNumId w:val="31"/>
+    <w:abstractNumId w:val="32"/>
   </w:num>
   <w:num w:numId="35">
-    <w:abstractNumId w:val="25"/>
+    <w:abstractNumId w:val="26"/>
+  </w:num>
+  <w:num w:numId="36">
+    <w:abstractNumId w:val="15"/>
   </w:num>
 </w:numbering>
 </file>

</xml_diff>